<commit_message>
Remade the whole website using Bootstrap 5. It is now fully mobile responsive.
</commit_message>
<xml_diff>
--- a/30036594_ZachColey_Assignment1_COMP.5210.docx
+++ b/30036594_ZachColey_Assignment1_COMP.5210.docx
@@ -116,101 +116,3154 @@
         <w:t>30036594</w:t>
       </w:r>
     </w:p>
+    <w:sdt>
+      <w:sdtPr>
+        <w:id w:val="809835984"/>
+        <w:docPartObj>
+          <w:docPartGallery w:val="Table of Contents"/>
+          <w:docPartUnique/>
+        </w:docPartObj>
+      </w:sdtPr>
+      <w:sdtEndPr>
+        <w:rPr>
+          <w:rFonts w:asciiTheme="minorHAnsi" w:eastAsiaTheme="minorHAnsi" w:hAnsiTheme="minorHAnsi" w:cstheme="minorBidi"/>
+          <w:b/>
+          <w:bCs/>
+          <w:noProof/>
+          <w:color w:val="auto"/>
+          <w:sz w:val="22"/>
+          <w:szCs w:val="22"/>
+          <w:lang w:val="en-NZ"/>
+        </w:rPr>
+      </w:sdtEndPr>
+      <w:sdtContent>
+        <w:p>
+          <w:pPr>
+            <w:pStyle w:val="TOCHeading"/>
+          </w:pPr>
+          <w:r>
+            <w:t>Table of Contents</w:t>
+          </w:r>
+        </w:p>
+        <w:p>
+          <w:pPr>
+            <w:pStyle w:val="TOC1"/>
+            <w:tabs>
+              <w:tab w:val="right" w:leader="dot" w:pos="9016"/>
+            </w:tabs>
+            <w:rPr>
+              <w:rFonts w:eastAsiaTheme="minorEastAsia"/>
+              <w:noProof/>
+              <w:lang w:eastAsia="en-NZ"/>
+            </w:rPr>
+          </w:pPr>
+          <w:r>
+            <w:fldChar w:fldCharType="begin"/>
+          </w:r>
+          <w:r>
+            <w:instrText xml:space="preserve"> TOC \o "1-3" \h \z \u </w:instrText>
+          </w:r>
+          <w:r>
+            <w:fldChar w:fldCharType="separate"/>
+          </w:r>
+          <w:hyperlink w:anchor="_Toc68393821" w:history="1">
+            <w:r>
+              <w:rPr>
+                <w:rStyle w:val="Hyperlink"/>
+                <w:noProof/>
+              </w:rPr>
+              <w:t>Introduction</w:t>
+            </w:r>
+            <w:r>
+              <w:rPr>
+                <w:noProof/>
+                <w:webHidden/>
+              </w:rPr>
+              <w:tab/>
+            </w:r>
+            <w:r>
+              <w:rPr>
+                <w:noProof/>
+                <w:webHidden/>
+              </w:rPr>
+              <w:fldChar w:fldCharType="begin"/>
+            </w:r>
+            <w:r>
+              <w:rPr>
+                <w:noProof/>
+                <w:webHidden/>
+              </w:rPr>
+              <w:instrText xml:space="preserve"> PAGEREF _Toc68393821 \h </w:instrText>
+            </w:r>
+            <w:r>
+              <w:rPr>
+                <w:noProof/>
+                <w:webHidden/>
+              </w:rPr>
+            </w:r>
+            <w:r>
+              <w:rPr>
+                <w:noProof/>
+                <w:webHidden/>
+              </w:rPr>
+              <w:fldChar w:fldCharType="separate"/>
+            </w:r>
+            <w:r>
+              <w:rPr>
+                <w:noProof/>
+                <w:webHidden/>
+              </w:rPr>
+              <w:t>1</w:t>
+            </w:r>
+            <w:r>
+              <w:rPr>
+                <w:noProof/>
+                <w:webHidden/>
+              </w:rPr>
+              <w:fldChar w:fldCharType="end"/>
+            </w:r>
+          </w:hyperlink>
+        </w:p>
+        <w:p>
+          <w:pPr>
+            <w:pStyle w:val="TOC1"/>
+            <w:tabs>
+              <w:tab w:val="right" w:leader="dot" w:pos="9016"/>
+            </w:tabs>
+            <w:rPr>
+              <w:rFonts w:eastAsiaTheme="minorEastAsia"/>
+              <w:noProof/>
+              <w:lang w:eastAsia="en-NZ"/>
+            </w:rPr>
+          </w:pPr>
+          <w:hyperlink w:anchor="_Toc68393822" w:history="1">
+            <w:r>
+              <w:rPr>
+                <w:rStyle w:val="Hyperlink"/>
+                <w:noProof/>
+              </w:rPr>
+              <w:t>SDLC Methodology</w:t>
+            </w:r>
+            <w:r>
+              <w:rPr>
+                <w:noProof/>
+                <w:webHidden/>
+              </w:rPr>
+              <w:tab/>
+            </w:r>
+            <w:r>
+              <w:rPr>
+                <w:noProof/>
+                <w:webHidden/>
+              </w:rPr>
+              <w:fldChar w:fldCharType="begin"/>
+            </w:r>
+            <w:r>
+              <w:rPr>
+                <w:noProof/>
+                <w:webHidden/>
+              </w:rPr>
+              <w:instrText xml:space="preserve"> PAGEREF _Toc68393822 \h </w:instrText>
+            </w:r>
+            <w:r>
+              <w:rPr>
+                <w:noProof/>
+                <w:webHidden/>
+              </w:rPr>
+            </w:r>
+            <w:r>
+              <w:rPr>
+                <w:noProof/>
+                <w:webHidden/>
+              </w:rPr>
+              <w:fldChar w:fldCharType="separate"/>
+            </w:r>
+            <w:r>
+              <w:rPr>
+                <w:noProof/>
+                <w:webHidden/>
+              </w:rPr>
+              <w:t>1</w:t>
+            </w:r>
+            <w:r>
+              <w:rPr>
+                <w:noProof/>
+                <w:webHidden/>
+              </w:rPr>
+              <w:fldChar w:fldCharType="end"/>
+            </w:r>
+          </w:hyperlink>
+        </w:p>
+        <w:p>
+          <w:pPr>
+            <w:pStyle w:val="TOC1"/>
+            <w:tabs>
+              <w:tab w:val="right" w:leader="dot" w:pos="9016"/>
+            </w:tabs>
+            <w:rPr>
+              <w:rFonts w:eastAsiaTheme="minorEastAsia"/>
+              <w:noProof/>
+              <w:lang w:eastAsia="en-NZ"/>
+            </w:rPr>
+          </w:pPr>
+          <w:hyperlink w:anchor="_Toc68393823" w:history="1">
+            <w:r>
+              <w:rPr>
+                <w:rStyle w:val="Hyperlink"/>
+                <w:noProof/>
+              </w:rPr>
+              <w:t>Design Choices</w:t>
+            </w:r>
+            <w:r>
+              <w:rPr>
+                <w:noProof/>
+                <w:webHidden/>
+              </w:rPr>
+              <w:tab/>
+            </w:r>
+            <w:r>
+              <w:rPr>
+                <w:noProof/>
+                <w:webHidden/>
+              </w:rPr>
+              <w:fldChar w:fldCharType="begin"/>
+            </w:r>
+            <w:r>
+              <w:rPr>
+                <w:noProof/>
+                <w:webHidden/>
+              </w:rPr>
+              <w:instrText xml:space="preserve"> PAGEREF _Toc68393823 \h </w:instrText>
+            </w:r>
+            <w:r>
+              <w:rPr>
+                <w:noProof/>
+                <w:webHidden/>
+              </w:rPr>
+            </w:r>
+            <w:r>
+              <w:rPr>
+                <w:noProof/>
+                <w:webHidden/>
+              </w:rPr>
+              <w:fldChar w:fldCharType="separate"/>
+            </w:r>
+            <w:r>
+              <w:rPr>
+                <w:noProof/>
+                <w:webHidden/>
+              </w:rPr>
+              <w:t>2</w:t>
+            </w:r>
+            <w:r>
+              <w:rPr>
+                <w:noProof/>
+                <w:webHidden/>
+              </w:rPr>
+              <w:fldChar w:fldCharType="end"/>
+            </w:r>
+          </w:hyperlink>
+        </w:p>
+        <w:p>
+          <w:pPr>
+            <w:pStyle w:val="TOC1"/>
+            <w:tabs>
+              <w:tab w:val="right" w:leader="dot" w:pos="9016"/>
+            </w:tabs>
+            <w:rPr>
+              <w:rFonts w:eastAsiaTheme="minorEastAsia"/>
+              <w:noProof/>
+              <w:lang w:eastAsia="en-NZ"/>
+            </w:rPr>
+          </w:pPr>
+          <w:hyperlink w:anchor="_Toc68393824" w:history="1">
+            <w:r>
+              <w:rPr>
+                <w:rStyle w:val="Hyperlink"/>
+                <w:noProof/>
+              </w:rPr>
+              <w:t>Responsiveness</w:t>
+            </w:r>
+            <w:r>
+              <w:rPr>
+                <w:noProof/>
+                <w:webHidden/>
+              </w:rPr>
+              <w:tab/>
+            </w:r>
+            <w:r>
+              <w:rPr>
+                <w:noProof/>
+                <w:webHidden/>
+              </w:rPr>
+              <w:fldChar w:fldCharType="begin"/>
+            </w:r>
+            <w:r>
+              <w:rPr>
+                <w:noProof/>
+                <w:webHidden/>
+              </w:rPr>
+              <w:instrText xml:space="preserve"> PAGEREF _Toc68393824 \h </w:instrText>
+            </w:r>
+            <w:r>
+              <w:rPr>
+                <w:noProof/>
+                <w:webHidden/>
+              </w:rPr>
+            </w:r>
+            <w:r>
+              <w:rPr>
+                <w:noProof/>
+                <w:webHidden/>
+              </w:rPr>
+              <w:fldChar w:fldCharType="separate"/>
+            </w:r>
+            <w:r>
+              <w:rPr>
+                <w:noProof/>
+                <w:webHidden/>
+              </w:rPr>
+              <w:t>2</w:t>
+            </w:r>
+            <w:r>
+              <w:rPr>
+                <w:noProof/>
+                <w:webHidden/>
+              </w:rPr>
+              <w:fldChar w:fldCharType="end"/>
+            </w:r>
+          </w:hyperlink>
+        </w:p>
+        <w:p>
+          <w:pPr>
+            <w:pStyle w:val="TOC2"/>
+            <w:tabs>
+              <w:tab w:val="right" w:leader="dot" w:pos="9016"/>
+            </w:tabs>
+            <w:rPr>
+              <w:rFonts w:eastAsiaTheme="minorEastAsia"/>
+              <w:noProof/>
+              <w:lang w:eastAsia="en-NZ"/>
+            </w:rPr>
+          </w:pPr>
+          <w:hyperlink w:anchor="_Toc68393825" w:history="1">
+            <w:r>
+              <w:rPr>
+                <w:rStyle w:val="Hyperlink"/>
+                <w:noProof/>
+              </w:rPr>
+              <w:t>Browser testing</w:t>
+            </w:r>
+            <w:r>
+              <w:rPr>
+                <w:noProof/>
+                <w:webHidden/>
+              </w:rPr>
+              <w:tab/>
+            </w:r>
+            <w:r>
+              <w:rPr>
+                <w:noProof/>
+                <w:webHidden/>
+              </w:rPr>
+              <w:fldChar w:fldCharType="begin"/>
+            </w:r>
+            <w:r>
+              <w:rPr>
+                <w:noProof/>
+                <w:webHidden/>
+              </w:rPr>
+              <w:instrText xml:space="preserve"> PAGEREF _Toc68393825 \h </w:instrText>
+            </w:r>
+            <w:r>
+              <w:rPr>
+                <w:noProof/>
+                <w:webHidden/>
+              </w:rPr>
+            </w:r>
+            <w:r>
+              <w:rPr>
+                <w:noProof/>
+                <w:webHidden/>
+              </w:rPr>
+              <w:fldChar w:fldCharType="separate"/>
+            </w:r>
+            <w:r>
+              <w:rPr>
+                <w:noProof/>
+                <w:webHidden/>
+              </w:rPr>
+              <w:t>3</w:t>
+            </w:r>
+            <w:r>
+              <w:rPr>
+                <w:noProof/>
+                <w:webHidden/>
+              </w:rPr>
+              <w:fldChar w:fldCharType="end"/>
+            </w:r>
+          </w:hyperlink>
+        </w:p>
+        <w:p>
+          <w:pPr>
+            <w:pStyle w:val="TOC2"/>
+            <w:tabs>
+              <w:tab w:val="right" w:leader="dot" w:pos="9016"/>
+            </w:tabs>
+            <w:rPr>
+              <w:rFonts w:eastAsiaTheme="minorEastAsia"/>
+              <w:noProof/>
+              <w:lang w:eastAsia="en-NZ"/>
+            </w:rPr>
+          </w:pPr>
+          <w:hyperlink w:anchor="_Toc68393826" w:history="1">
+            <w:r>
+              <w:rPr>
+                <w:rStyle w:val="Hyperlink"/>
+                <w:noProof/>
+              </w:rPr>
+              <w:t>Screen size testing</w:t>
+            </w:r>
+            <w:r>
+              <w:rPr>
+                <w:noProof/>
+                <w:webHidden/>
+              </w:rPr>
+              <w:tab/>
+            </w:r>
+            <w:r>
+              <w:rPr>
+                <w:noProof/>
+                <w:webHidden/>
+              </w:rPr>
+              <w:fldChar w:fldCharType="begin"/>
+            </w:r>
+            <w:r>
+              <w:rPr>
+                <w:noProof/>
+                <w:webHidden/>
+              </w:rPr>
+              <w:instrText xml:space="preserve"> PAGEREF _Toc68393826 \h </w:instrText>
+            </w:r>
+            <w:r>
+              <w:rPr>
+                <w:noProof/>
+                <w:webHidden/>
+              </w:rPr>
+            </w:r>
+            <w:r>
+              <w:rPr>
+                <w:noProof/>
+                <w:webHidden/>
+              </w:rPr>
+              <w:fldChar w:fldCharType="separate"/>
+            </w:r>
+            <w:r>
+              <w:rPr>
+                <w:noProof/>
+                <w:webHidden/>
+              </w:rPr>
+              <w:t>4</w:t>
+            </w:r>
+            <w:r>
+              <w:rPr>
+                <w:noProof/>
+                <w:webHidden/>
+              </w:rPr>
+              <w:fldChar w:fldCharType="end"/>
+            </w:r>
+          </w:hyperlink>
+        </w:p>
+        <w:p>
+          <w:pPr>
+            <w:pStyle w:val="TOC1"/>
+            <w:tabs>
+              <w:tab w:val="right" w:leader="dot" w:pos="9016"/>
+            </w:tabs>
+            <w:rPr>
+              <w:rFonts w:eastAsiaTheme="minorEastAsia"/>
+              <w:noProof/>
+              <w:lang w:eastAsia="en-NZ"/>
+            </w:rPr>
+          </w:pPr>
+          <w:hyperlink w:anchor="_Toc68393827" w:history="1">
+            <w:r>
+              <w:rPr>
+                <w:rStyle w:val="Hyperlink"/>
+                <w:noProof/>
+              </w:rPr>
+              <w:t>Validation</w:t>
+            </w:r>
+            <w:r>
+              <w:rPr>
+                <w:noProof/>
+                <w:webHidden/>
+              </w:rPr>
+              <w:tab/>
+            </w:r>
+            <w:r>
+              <w:rPr>
+                <w:noProof/>
+                <w:webHidden/>
+              </w:rPr>
+              <w:fldChar w:fldCharType="begin"/>
+            </w:r>
+            <w:r>
+              <w:rPr>
+                <w:noProof/>
+                <w:webHidden/>
+              </w:rPr>
+              <w:instrText xml:space="preserve"> PAGEREF _Toc68393827 \h </w:instrText>
+            </w:r>
+            <w:r>
+              <w:rPr>
+                <w:noProof/>
+                <w:webHidden/>
+              </w:rPr>
+            </w:r>
+            <w:r>
+              <w:rPr>
+                <w:noProof/>
+                <w:webHidden/>
+              </w:rPr>
+              <w:fldChar w:fldCharType="separate"/>
+            </w:r>
+            <w:r>
+              <w:rPr>
+                <w:noProof/>
+                <w:webHidden/>
+              </w:rPr>
+              <w:t>6</w:t>
+            </w:r>
+            <w:r>
+              <w:rPr>
+                <w:noProof/>
+                <w:webHidden/>
+              </w:rPr>
+              <w:fldChar w:fldCharType="end"/>
+            </w:r>
+          </w:hyperlink>
+        </w:p>
+        <w:p>
+          <w:pPr>
+            <w:pStyle w:val="TOC2"/>
+            <w:tabs>
+              <w:tab w:val="right" w:leader="dot" w:pos="9016"/>
+            </w:tabs>
+            <w:rPr>
+              <w:rFonts w:eastAsiaTheme="minorEastAsia"/>
+              <w:noProof/>
+              <w:lang w:eastAsia="en-NZ"/>
+            </w:rPr>
+          </w:pPr>
+          <w:hyperlink w:anchor="_Toc68393828" w:history="1">
+            <w:r>
+              <w:rPr>
+                <w:rStyle w:val="Hyperlink"/>
+                <w:noProof/>
+              </w:rPr>
+              <w:t>HTML Validation</w:t>
+            </w:r>
+            <w:r>
+              <w:rPr>
+                <w:noProof/>
+                <w:webHidden/>
+              </w:rPr>
+              <w:tab/>
+            </w:r>
+            <w:r>
+              <w:rPr>
+                <w:noProof/>
+                <w:webHidden/>
+              </w:rPr>
+              <w:fldChar w:fldCharType="begin"/>
+            </w:r>
+            <w:r>
+              <w:rPr>
+                <w:noProof/>
+                <w:webHidden/>
+              </w:rPr>
+              <w:instrText xml:space="preserve"> PAGEREF _Toc68393828 \h </w:instrText>
+            </w:r>
+            <w:r>
+              <w:rPr>
+                <w:noProof/>
+                <w:webHidden/>
+              </w:rPr>
+            </w:r>
+            <w:r>
+              <w:rPr>
+                <w:noProof/>
+                <w:webHidden/>
+              </w:rPr>
+              <w:fldChar w:fldCharType="separate"/>
+            </w:r>
+            <w:r>
+              <w:rPr>
+                <w:noProof/>
+                <w:webHidden/>
+              </w:rPr>
+              <w:t>6</w:t>
+            </w:r>
+            <w:r>
+              <w:rPr>
+                <w:noProof/>
+                <w:webHidden/>
+              </w:rPr>
+              <w:fldChar w:fldCharType="end"/>
+            </w:r>
+          </w:hyperlink>
+        </w:p>
+        <w:p>
+          <w:pPr>
+            <w:pStyle w:val="TOC2"/>
+            <w:tabs>
+              <w:tab w:val="right" w:leader="dot" w:pos="9016"/>
+            </w:tabs>
+            <w:rPr>
+              <w:rFonts w:eastAsiaTheme="minorEastAsia"/>
+              <w:noProof/>
+              <w:lang w:eastAsia="en-NZ"/>
+            </w:rPr>
+          </w:pPr>
+          <w:hyperlink w:anchor="_Toc68393829" w:history="1">
+            <w:r>
+              <w:rPr>
+                <w:rStyle w:val="Hyperlink"/>
+                <w:noProof/>
+              </w:rPr>
+              <w:t>CSS validation</w:t>
+            </w:r>
+            <w:r>
+              <w:rPr>
+                <w:noProof/>
+                <w:webHidden/>
+              </w:rPr>
+              <w:tab/>
+            </w:r>
+            <w:r>
+              <w:rPr>
+                <w:noProof/>
+                <w:webHidden/>
+              </w:rPr>
+              <w:fldChar w:fldCharType="begin"/>
+            </w:r>
+            <w:r>
+              <w:rPr>
+                <w:noProof/>
+                <w:webHidden/>
+              </w:rPr>
+              <w:instrText xml:space="preserve"> PAGEREF _Toc68393829 \h </w:instrText>
+            </w:r>
+            <w:r>
+              <w:rPr>
+                <w:noProof/>
+                <w:webHidden/>
+              </w:rPr>
+            </w:r>
+            <w:r>
+              <w:rPr>
+                <w:noProof/>
+                <w:webHidden/>
+              </w:rPr>
+              <w:fldChar w:fldCharType="separate"/>
+            </w:r>
+            <w:r>
+              <w:rPr>
+                <w:noProof/>
+                <w:webHidden/>
+              </w:rPr>
+              <w:t>9</w:t>
+            </w:r>
+            <w:r>
+              <w:rPr>
+                <w:noProof/>
+                <w:webHidden/>
+              </w:rPr>
+              <w:fldChar w:fldCharType="end"/>
+            </w:r>
+          </w:hyperlink>
+        </w:p>
+        <w:p>
+          <w:r>
+            <w:rPr>
+              <w:b/>
+              <w:bCs/>
+              <w:noProof/>
+            </w:rPr>
+            <w:fldChar w:fldCharType="end"/>
+          </w:r>
+        </w:p>
+      </w:sdtContent>
+    </w:sdt>
     <w:p>
       <w:pPr>
         <w:pStyle w:val="Heading1"/>
       </w:pPr>
+      <w:bookmarkStart w:id="0" w:name="_Toc68393821"/>
+      <w:r>
+        <w:t>Introduction</w:t>
+      </w:r>
+      <w:bookmarkEnd w:id="0"/>
+    </w:p>
+    <w:p>
+      <w:pPr>
+        <w:rPr>
+          <w:sz w:val="24"/>
+          <w:szCs w:val="24"/>
+        </w:rPr>
+      </w:pPr>
+      <w:r>
+        <w:rPr>
+          <w:sz w:val="24"/>
+          <w:szCs w:val="24"/>
+        </w:rPr>
+        <w:t xml:space="preserve">Link to </w:t>
+      </w:r>
+      <w:r>
+        <w:rPr>
+          <w:sz w:val="24"/>
+          <w:szCs w:val="24"/>
+        </w:rPr>
+        <w:t>my</w:t>
+      </w:r>
+      <w:r>
+        <w:rPr>
+          <w:sz w:val="24"/>
+          <w:szCs w:val="24"/>
+        </w:rPr>
+        <w:t xml:space="preserve"> project </w:t>
+      </w:r>
+      <w:r>
+        <w:rPr>
+          <w:sz w:val="24"/>
+          <w:szCs w:val="24"/>
+        </w:rPr>
+        <w:t xml:space="preserve">repository </w:t>
+      </w:r>
+      <w:r>
+        <w:rPr>
+          <w:sz w:val="24"/>
+          <w:szCs w:val="24"/>
+        </w:rPr>
+        <w:t xml:space="preserve">on GitHub: </w:t>
+      </w:r>
+      <w:hyperlink r:id="rId6" w:history="1">
+        <w:r>
+          <w:rPr>
+            <w:rStyle w:val="Hyperlink"/>
+            <w:sz w:val="24"/>
+            <w:szCs w:val="24"/>
+          </w:rPr>
+          <w:t>https://github.com/zachcoley/SCP-HTML</w:t>
+        </w:r>
+      </w:hyperlink>
+    </w:p>
+    <w:p>
+      <w:pPr>
+        <w:tabs>
+          <w:tab w:val="left" w:pos="8145"/>
+        </w:tabs>
+        <w:rPr>
+          <w:sz w:val="28"/>
+          <w:szCs w:val="28"/>
+        </w:rPr>
+      </w:pPr>
+      <w:r>
+        <w:rPr>
+          <w:sz w:val="24"/>
+          <w:szCs w:val="24"/>
+        </w:rPr>
+        <w:t>Lin</w:t>
+      </w:r>
+      <w:r>
+        <w:rPr>
+          <w:sz w:val="24"/>
+          <w:szCs w:val="24"/>
+        </w:rPr>
+        <w:t>k</w:t>
+      </w:r>
+      <w:r>
+        <w:rPr>
+          <w:sz w:val="24"/>
+          <w:szCs w:val="24"/>
+        </w:rPr>
+        <w:t xml:space="preserve"> to the live website hosted via CPanel:</w:t>
+      </w:r>
+      <w:r>
+        <w:rPr>
+          <w:sz w:val="24"/>
+          <w:szCs w:val="24"/>
+        </w:rPr>
+        <w:t xml:space="preserve"> </w:t>
+      </w:r>
+      <w:hyperlink r:id="rId7" w:history="1">
+        <w:r>
+          <w:rPr>
+            <w:rStyle w:val="Hyperlink"/>
+            <w:sz w:val="24"/>
+            <w:szCs w:val="24"/>
+          </w:rPr>
+          <w:t>https://30036594.2021.labnet.nz/Zach_Coley_30036594_COMP5210_Assign1_Website/index.html</w:t>
+        </w:r>
+      </w:hyperlink>
+      <w:r>
+        <w:rPr>
+          <w:sz w:val="28"/>
+          <w:szCs w:val="28"/>
+        </w:rPr>
+        <w:tab/>
+      </w:r>
+    </w:p>
+    <w:p/>
+    <w:p>
+      <w:pPr>
+        <w:rPr>
+          <w:sz w:val="28"/>
+          <w:szCs w:val="28"/>
+        </w:rPr>
+      </w:pPr>
+      <w:r>
+        <w:rPr>
+          <w:sz w:val="28"/>
+          <w:szCs w:val="28"/>
+        </w:rPr>
+        <w:t xml:space="preserve">This site is </w:t>
+      </w:r>
+      <w:r>
+        <w:rPr>
+          <w:sz w:val="28"/>
+          <w:szCs w:val="28"/>
+        </w:rPr>
+        <w:t xml:space="preserve">about the SCP Foundation, </w:t>
+      </w:r>
+      <w:r>
+        <w:rPr>
+          <w:sz w:val="28"/>
+          <w:szCs w:val="28"/>
+        </w:rPr>
+        <w:t>an</w:t>
+      </w:r>
+      <w:r>
+        <w:rPr>
+          <w:sz w:val="28"/>
+          <w:szCs w:val="28"/>
+        </w:rPr>
+        <w:t xml:space="preserve"> organisation responsible for finding and contain objects or creatures that violate natural law.</w:t>
+      </w:r>
+    </w:p>
+    <w:p>
+      <w:pPr>
+        <w:rPr>
+          <w:sz w:val="28"/>
+          <w:szCs w:val="28"/>
+        </w:rPr>
+      </w:pPr>
+      <w:r>
+        <w:rPr>
+          <w:sz w:val="28"/>
+          <w:szCs w:val="28"/>
+        </w:rPr>
+        <w:t xml:space="preserve">I originally built </w:t>
+      </w:r>
+      <w:r>
+        <w:rPr>
+          <w:sz w:val="28"/>
+          <w:szCs w:val="28"/>
+        </w:rPr>
+        <w:t>this</w:t>
+      </w:r>
+      <w:r>
+        <w:rPr>
+          <w:sz w:val="28"/>
+          <w:szCs w:val="28"/>
+        </w:rPr>
+        <w:t xml:space="preserve"> </w:t>
+      </w:r>
+      <w:r>
+        <w:rPr>
+          <w:sz w:val="28"/>
+          <w:szCs w:val="28"/>
+        </w:rPr>
+        <w:t>website</w:t>
+      </w:r>
+      <w:r>
+        <w:rPr>
+          <w:sz w:val="28"/>
+          <w:szCs w:val="28"/>
+        </w:rPr>
+        <w:t xml:space="preserve"> from scratch </w:t>
+      </w:r>
+      <w:r>
+        <w:rPr>
+          <w:sz w:val="28"/>
+          <w:szCs w:val="28"/>
+        </w:rPr>
+        <w:t>using purely</w:t>
+      </w:r>
+      <w:r>
+        <w:rPr>
+          <w:sz w:val="28"/>
+          <w:szCs w:val="28"/>
+        </w:rPr>
+        <w:t xml:space="preserve"> my own HTML and CSS</w:t>
+      </w:r>
+      <w:r>
+        <w:rPr>
+          <w:sz w:val="28"/>
+          <w:szCs w:val="28"/>
+        </w:rPr>
+        <w:t xml:space="preserve"> skills</w:t>
+      </w:r>
+      <w:r>
+        <w:rPr>
+          <w:sz w:val="28"/>
+          <w:szCs w:val="28"/>
+        </w:rPr>
+        <w:t xml:space="preserve">, but I decided to remake it using the </w:t>
+      </w:r>
+      <w:r>
+        <w:rPr>
+          <w:sz w:val="28"/>
+          <w:szCs w:val="28"/>
+        </w:rPr>
+        <w:t>B</w:t>
+      </w:r>
+      <w:r>
+        <w:rPr>
+          <w:sz w:val="28"/>
+          <w:szCs w:val="28"/>
+        </w:rPr>
+        <w:t xml:space="preserve">ootstrap 5 </w:t>
+      </w:r>
+      <w:r>
+        <w:rPr>
+          <w:sz w:val="28"/>
+          <w:szCs w:val="28"/>
+        </w:rPr>
+        <w:t xml:space="preserve">CSS </w:t>
+      </w:r>
+      <w:r>
+        <w:rPr>
+          <w:sz w:val="28"/>
+          <w:szCs w:val="28"/>
+        </w:rPr>
+        <w:t>framework because bootstrap is mobile responsive by default and scales properly on all devices</w:t>
+      </w:r>
+      <w:r>
+        <w:rPr>
+          <w:sz w:val="28"/>
+          <w:szCs w:val="28"/>
+        </w:rPr>
+        <w:t xml:space="preserve"> and my website needs to be mobile responsive</w:t>
+      </w:r>
+      <w:r>
+        <w:rPr>
+          <w:sz w:val="28"/>
+          <w:szCs w:val="28"/>
+        </w:rPr>
+        <w:t xml:space="preserve"> as it would need to be used on the go by SCP agents for example.</w:t>
+      </w:r>
     </w:p>
     <w:p>
       <w:pPr>
         <w:pStyle w:val="Heading1"/>
-        <w:rPr>
-          <w:sz w:val="40"/>
-          <w:szCs w:val="40"/>
-          <w:u w:val="single"/>
-        </w:rPr>
-      </w:pPr>
-      <w:r>
-        <w:rPr>
-          <w:sz w:val="40"/>
-          <w:szCs w:val="40"/>
-          <w:u w:val="single"/>
-        </w:rPr>
-        <w:t>Project Brief</w:t>
-      </w:r>
-    </w:p>
-    <w:p>
-      <w:r>
-        <w:t xml:space="preserve">I added a logo of the SCP Foundation to make the site feel more formal and professional </w:t>
-      </w:r>
-    </w:p>
-    <w:p>
-      <w:pPr>
-        <w:rPr>
-          <w:sz w:val="32"/>
-          <w:szCs w:val="32"/>
-        </w:rPr>
-      </w:pPr>
-      <w:r>
-        <w:rPr>
-          <w:sz w:val="32"/>
-          <w:szCs w:val="32"/>
-        </w:rPr>
-        <w:t xml:space="preserve">For </w:t>
-      </w:r>
-      <w:r>
-        <w:rPr>
-          <w:sz w:val="32"/>
-          <w:szCs w:val="32"/>
-        </w:rPr>
-        <w:t>the HTML page structure,</w:t>
-      </w:r>
-      <w:r>
-        <w:rPr>
-          <w:sz w:val="32"/>
-          <w:szCs w:val="32"/>
+      </w:pPr>
+      <w:bookmarkStart w:id="1" w:name="_Toc68393822"/>
+      <w:r>
+        <w:t>SDLC Methodology</w:t>
+      </w:r>
+      <w:bookmarkEnd w:id="1"/>
+    </w:p>
+    <w:p>
+      <w:pPr>
+        <w:rPr>
+          <w:sz w:val="28"/>
+          <w:szCs w:val="28"/>
+        </w:rPr>
+      </w:pPr>
+      <w:r>
+        <w:rPr>
+          <w:sz w:val="28"/>
+          <w:szCs w:val="28"/>
+        </w:rPr>
+        <w:t xml:space="preserve">The Software Development Life Cycle (SDLC) </w:t>
+      </w:r>
+      <w:r>
+        <w:rPr>
+          <w:sz w:val="28"/>
+          <w:szCs w:val="28"/>
+        </w:rPr>
+        <w:t>I have used is Rapid Application Development (RAD)</w:t>
+      </w:r>
+      <w:r>
+        <w:rPr>
+          <w:sz w:val="28"/>
+          <w:szCs w:val="28"/>
+        </w:rPr>
+        <w:t xml:space="preserve"> because it allowed me to quickly tinker, plan and try new ideas as I developed the site until I had a fully finished site. </w:t>
+      </w:r>
+      <w:r>
+        <w:rPr>
+          <w:sz w:val="28"/>
+          <w:szCs w:val="28"/>
+        </w:rPr>
+        <w:t xml:space="preserve">I quickly developed each page of the site and fixed errors as they arose. One </w:t>
+      </w:r>
+      <w:r>
+        <w:rPr>
+          <w:sz w:val="28"/>
+          <w:szCs w:val="28"/>
+        </w:rPr>
+        <w:t>issue</w:t>
+      </w:r>
+      <w:r>
+        <w:rPr>
+          <w:sz w:val="28"/>
+          <w:szCs w:val="28"/>
+        </w:rPr>
+        <w:t xml:space="preserve"> I had was </w:t>
+      </w:r>
+      <w:r>
+        <w:rPr>
+          <w:sz w:val="28"/>
+          <w:szCs w:val="28"/>
+        </w:rPr>
+        <w:lastRenderedPageBreak/>
+        <w:t>getting my background gradient to go behind my container div classes</w:t>
+      </w:r>
+      <w:r>
+        <w:rPr>
+          <w:sz w:val="28"/>
+          <w:szCs w:val="28"/>
+        </w:rPr>
+        <w:t>, especially on the SCP Catalogue page</w:t>
+      </w:r>
+      <w:r>
+        <w:rPr>
+          <w:sz w:val="28"/>
+          <w:szCs w:val="28"/>
+        </w:rPr>
+        <w:t xml:space="preserve">. I </w:t>
+      </w:r>
+      <w:r>
+        <w:rPr>
+          <w:sz w:val="28"/>
+          <w:szCs w:val="28"/>
+        </w:rPr>
+        <w:t>solved</w:t>
+      </w:r>
+      <w:r>
+        <w:rPr>
+          <w:sz w:val="28"/>
+          <w:szCs w:val="28"/>
+        </w:rPr>
+        <w:t xml:space="preserve"> this by adding the background </w:t>
+      </w:r>
+      <w:r>
+        <w:rPr>
+          <w:sz w:val="28"/>
+          <w:szCs w:val="28"/>
+        </w:rPr>
+        <w:t xml:space="preserve">gradient </w:t>
+      </w:r>
+      <w:r>
+        <w:rPr>
+          <w:sz w:val="28"/>
+          <w:szCs w:val="28"/>
+        </w:rPr>
+        <w:t>to the body element of each page in my main.css document.</w:t>
+      </w:r>
+      <w:r>
+        <w:rPr>
+          <w:sz w:val="28"/>
+          <w:szCs w:val="28"/>
         </w:rPr>
         <w:t xml:space="preserve"> </w:t>
       </w:r>
       <w:r>
         <w:rPr>
-          <w:sz w:val="32"/>
-          <w:szCs w:val="32"/>
-        </w:rPr>
-        <w:t xml:space="preserve">I </w:t>
-      </w:r>
-      <w:r>
-        <w:rPr>
-          <w:sz w:val="32"/>
-          <w:szCs w:val="32"/>
-        </w:rPr>
-        <w:t>decided to go for a rounded grid approach</w:t>
-      </w:r>
-      <w:r>
-        <w:rPr>
-          <w:sz w:val="32"/>
-          <w:szCs w:val="32"/>
+          <w:sz w:val="28"/>
+          <w:szCs w:val="28"/>
+        </w:rPr>
+        <w:t xml:space="preserve">Another </w:t>
+      </w:r>
+      <w:r>
+        <w:rPr>
+          <w:sz w:val="28"/>
+          <w:szCs w:val="28"/>
+        </w:rPr>
+        <w:t xml:space="preserve">issue </w:t>
+      </w:r>
+      <w:r>
+        <w:rPr>
+          <w:sz w:val="28"/>
+          <w:szCs w:val="28"/>
+        </w:rPr>
+        <w:t>was</w:t>
+      </w:r>
+      <w:r>
+        <w:rPr>
+          <w:sz w:val="28"/>
+          <w:szCs w:val="28"/>
+        </w:rPr>
+        <w:t xml:space="preserve"> getting the warning message on the index.html page positioned in the centre of the screen</w:t>
+      </w:r>
+      <w:r>
+        <w:rPr>
+          <w:sz w:val="28"/>
+          <w:szCs w:val="28"/>
+        </w:rPr>
+        <w:t xml:space="preserve"> as</w:t>
+      </w:r>
+      <w:r>
+        <w:rPr>
+          <w:sz w:val="28"/>
+          <w:szCs w:val="28"/>
+        </w:rPr>
+        <w:t xml:space="preserve"> I had to make the height of the container div 100% and use the </w:t>
+      </w:r>
+      <w:r>
+        <w:rPr>
+          <w:sz w:val="28"/>
+          <w:szCs w:val="28"/>
+        </w:rPr>
+        <w:t>d-flex align-items-center justify-content-center</w:t>
+      </w:r>
+      <w:r>
+        <w:rPr>
+          <w:sz w:val="28"/>
+          <w:szCs w:val="28"/>
+        </w:rPr>
+        <w:t xml:space="preserve"> bootstrap classes</w:t>
+      </w:r>
+      <w:r>
+        <w:rPr>
+          <w:sz w:val="28"/>
+          <w:szCs w:val="28"/>
+        </w:rPr>
+        <w:t>.</w:t>
+      </w:r>
+    </w:p>
+    <w:p>
+      <w:pPr>
+        <w:rPr>
+          <w:sz w:val="28"/>
+          <w:szCs w:val="28"/>
+        </w:rPr>
+      </w:pPr>
+      <w:r>
+        <w:rPr>
+          <w:sz w:val="28"/>
+          <w:szCs w:val="28"/>
+        </w:rPr>
+        <w:t xml:space="preserve">One issue I </w:t>
+      </w:r>
+      <w:r>
+        <w:rPr>
+          <w:sz w:val="28"/>
+          <w:szCs w:val="28"/>
+        </w:rPr>
+        <w:t>have not</w:t>
+      </w:r>
+      <w:r>
+        <w:rPr>
+          <w:sz w:val="28"/>
+          <w:szCs w:val="28"/>
+        </w:rPr>
+        <w:t xml:space="preserve"> managed to solve is where </w:t>
+      </w:r>
+      <w:r>
+        <w:rPr>
+          <w:sz w:val="28"/>
+          <w:szCs w:val="28"/>
+        </w:rPr>
+        <w:t>when</w:t>
+      </w:r>
+      <w:r>
+        <w:rPr>
+          <w:sz w:val="28"/>
+          <w:szCs w:val="28"/>
+        </w:rPr>
+        <w:t xml:space="preserve"> moving from scp_002.html to any other page the Navbar and container will change scale and sort of jump,</w:t>
+      </w:r>
+      <w:r>
+        <w:rPr>
+          <w:sz w:val="28"/>
+          <w:szCs w:val="28"/>
+        </w:rPr>
+        <w:t xml:space="preserve"> but this issue does not occur when running my website on the Microsoft Edge browser, </w:t>
+      </w:r>
+      <w:r>
+        <w:rPr>
+          <w:sz w:val="28"/>
+          <w:szCs w:val="28"/>
+        </w:rPr>
+        <w:t xml:space="preserve">it’s not serious but </w:t>
+      </w:r>
+      <w:r>
+        <w:rPr>
+          <w:sz w:val="28"/>
+          <w:szCs w:val="28"/>
+        </w:rPr>
+        <w:t xml:space="preserve">it </w:t>
+      </w:r>
+      <w:r>
+        <w:rPr>
+          <w:sz w:val="28"/>
+          <w:szCs w:val="28"/>
+        </w:rPr>
+        <w:t>annoys me.</w:t>
+      </w:r>
+    </w:p>
+    <w:p>
+      <w:pPr>
+        <w:pStyle w:val="Heading1"/>
+      </w:pPr>
+      <w:bookmarkStart w:id="2" w:name="_Toc68393823"/>
+      <w:r>
+        <w:t>Design Choices</w:t>
+      </w:r>
+      <w:bookmarkEnd w:id="2"/>
+    </w:p>
+    <w:p>
+      <w:pPr>
+        <w:rPr>
+          <w:sz w:val="28"/>
+          <w:szCs w:val="28"/>
+        </w:rPr>
+      </w:pPr>
+      <w:r>
+        <w:rPr>
+          <w:sz w:val="28"/>
+          <w:szCs w:val="28"/>
+        </w:rPr>
+        <w:t xml:space="preserve">I added a logo of the SCP Foundation to </w:t>
+      </w:r>
+      <w:r>
+        <w:rPr>
+          <w:sz w:val="28"/>
+          <w:szCs w:val="28"/>
+        </w:rPr>
+        <w:t xml:space="preserve">the sites Navbar </w:t>
+      </w:r>
+      <w:r>
+        <w:rPr>
+          <w:sz w:val="28"/>
+          <w:szCs w:val="28"/>
+        </w:rPr>
+        <w:t xml:space="preserve">to </w:t>
+      </w:r>
+      <w:r>
+        <w:rPr>
+          <w:sz w:val="28"/>
+          <w:szCs w:val="28"/>
+        </w:rPr>
+        <w:t>make the site feel more formal and professional</w:t>
+      </w:r>
+      <w:r>
+        <w:rPr>
+          <w:sz w:val="28"/>
+          <w:szCs w:val="28"/>
+        </w:rPr>
+        <w:t xml:space="preserve">, the Navbar also </w:t>
+      </w:r>
+      <w:r>
+        <w:rPr>
+          <w:sz w:val="28"/>
+          <w:szCs w:val="28"/>
+        </w:rPr>
+        <w:t>contains</w:t>
+      </w:r>
+      <w:r>
+        <w:rPr>
+          <w:sz w:val="28"/>
+          <w:szCs w:val="28"/>
+        </w:rPr>
+        <w:t xml:space="preserve"> a login form for SCP Agents or Overseers to login</w:t>
+      </w:r>
+      <w:r>
+        <w:rPr>
+          <w:sz w:val="28"/>
+          <w:szCs w:val="28"/>
+        </w:rPr>
+        <w:t xml:space="preserve"> to the site.</w:t>
+      </w:r>
+    </w:p>
+    <w:p>
+      <w:pPr>
+        <w:rPr>
+          <w:sz w:val="28"/>
+          <w:szCs w:val="28"/>
+        </w:rPr>
+      </w:pPr>
+      <w:r>
+        <w:rPr>
+          <w:sz w:val="28"/>
+          <w:szCs w:val="28"/>
+        </w:rPr>
+        <w:t>The index</w:t>
+      </w:r>
+      <w:r>
+        <w:rPr>
+          <w:sz w:val="28"/>
+          <w:szCs w:val="28"/>
+        </w:rPr>
+        <w:t>.html</w:t>
+      </w:r>
+      <w:r>
+        <w:rPr>
+          <w:sz w:val="28"/>
+          <w:szCs w:val="28"/>
+        </w:rPr>
+        <w:t xml:space="preserve"> page has a warning message as</w:t>
+      </w:r>
+      <w:r>
+        <w:rPr>
+          <w:sz w:val="28"/>
+          <w:szCs w:val="28"/>
+        </w:rPr>
+        <w:t xml:space="preserve"> the foundation</w:t>
+      </w:r>
+      <w:r>
+        <w:rPr>
+          <w:sz w:val="28"/>
+          <w:szCs w:val="28"/>
+        </w:rPr>
+        <w:t xml:space="preserve"> is a </w:t>
+      </w:r>
+      <w:r>
+        <w:rPr>
+          <w:sz w:val="28"/>
+          <w:szCs w:val="28"/>
+        </w:rPr>
+        <w:t>top-secret</w:t>
+      </w:r>
+      <w:r>
+        <w:rPr>
+          <w:sz w:val="28"/>
+          <w:szCs w:val="28"/>
+        </w:rPr>
+        <w:t xml:space="preserve"> organisation</w:t>
+      </w:r>
+      <w:r>
+        <w:rPr>
+          <w:sz w:val="28"/>
+          <w:szCs w:val="28"/>
+        </w:rPr>
+        <w:t xml:space="preserve"> so </w:t>
+      </w:r>
+      <w:r>
+        <w:rPr>
+          <w:sz w:val="28"/>
+          <w:szCs w:val="28"/>
+        </w:rPr>
+        <w:t>I figured adding a warning message to the home page was fitting and would</w:t>
+      </w:r>
+      <w:r>
+        <w:rPr>
+          <w:sz w:val="28"/>
+          <w:szCs w:val="28"/>
+        </w:rPr>
+        <w:t xml:space="preserve"> deter any unwanted visitors</w:t>
+      </w:r>
+      <w:r>
+        <w:rPr>
+          <w:sz w:val="28"/>
+          <w:szCs w:val="28"/>
+        </w:rPr>
+        <w:t>.</w:t>
+      </w:r>
+    </w:p>
+    <w:p>
+      <w:pPr>
+        <w:rPr>
+          <w:sz w:val="28"/>
+          <w:szCs w:val="28"/>
+        </w:rPr>
+      </w:pPr>
+      <w:r>
+        <w:rPr>
+          <w:sz w:val="28"/>
+          <w:szCs w:val="28"/>
+        </w:rPr>
+        <w:t>I use bootstrap cards for listing and displaying each SCP subject because they show a good glimpse at what the SCP is without having to click on the SCP first.</w:t>
+      </w:r>
+    </w:p>
+    <w:p>
+      <w:pPr>
+        <w:rPr>
+          <w:sz w:val="28"/>
+          <w:szCs w:val="28"/>
+        </w:rPr>
+      </w:pPr>
+      <w:r>
+        <w:rPr>
+          <w:sz w:val="28"/>
+          <w:szCs w:val="28"/>
+        </w:rPr>
+        <w:t xml:space="preserve">I added the description for each SCP and </w:t>
+      </w:r>
+      <w:r>
+        <w:rPr>
+          <w:sz w:val="28"/>
+          <w:szCs w:val="28"/>
+        </w:rPr>
+        <w:t>their</w:t>
+      </w:r>
+      <w:r>
+        <w:rPr>
+          <w:sz w:val="28"/>
+          <w:szCs w:val="28"/>
+        </w:rPr>
+        <w:t xml:space="preserve"> Object Classes to each card as well to provide more info</w:t>
+      </w:r>
+      <w:r>
+        <w:rPr>
+          <w:sz w:val="28"/>
+          <w:szCs w:val="28"/>
+        </w:rPr>
+        <w:t xml:space="preserve"> about each SCP</w:t>
+      </w:r>
+      <w:r>
+        <w:rPr>
+          <w:sz w:val="28"/>
+          <w:szCs w:val="28"/>
+        </w:rPr>
+        <w:t>.</w:t>
+      </w:r>
+    </w:p>
+    <w:p>
+      <w:pPr>
+        <w:rPr>
+          <w:sz w:val="28"/>
+          <w:szCs w:val="28"/>
+        </w:rPr>
+      </w:pPr>
+      <w:r>
+        <w:rPr>
+          <w:sz w:val="28"/>
+          <w:szCs w:val="28"/>
+        </w:rPr>
+        <w:t>For the HTML page structure</w:t>
+      </w:r>
+      <w:r>
+        <w:rPr>
+          <w:sz w:val="28"/>
+          <w:szCs w:val="28"/>
+        </w:rPr>
+        <w:t xml:space="preserve"> of each SCP subject </w:t>
+      </w:r>
+      <w:r>
+        <w:rPr>
+          <w:sz w:val="28"/>
+          <w:szCs w:val="28"/>
+        </w:rPr>
+        <w:t>file,</w:t>
+      </w:r>
+      <w:r>
+        <w:rPr>
+          <w:sz w:val="28"/>
+          <w:szCs w:val="28"/>
+        </w:rPr>
+        <w:t xml:space="preserve"> I decided to go for a grid approach dividing </w:t>
+      </w:r>
+      <w:r>
+        <w:rPr>
+          <w:sz w:val="28"/>
+          <w:szCs w:val="28"/>
+        </w:rPr>
+        <w:t xml:space="preserve">parts </w:t>
+      </w:r>
+      <w:r>
+        <w:rPr>
+          <w:sz w:val="28"/>
+          <w:szCs w:val="28"/>
+        </w:rPr>
+        <w:t xml:space="preserve">of the SCP subject file </w:t>
+      </w:r>
+      <w:r>
+        <w:rPr>
+          <w:sz w:val="28"/>
+          <w:szCs w:val="28"/>
+        </w:rPr>
+        <w:t xml:space="preserve">contents </w:t>
+      </w:r>
+      <w:r>
+        <w:rPr>
+          <w:sz w:val="28"/>
+          <w:szCs w:val="28"/>
+        </w:rPr>
+        <w:t xml:space="preserve">into </w:t>
+      </w:r>
+      <w:r>
+        <w:rPr>
+          <w:sz w:val="28"/>
+          <w:szCs w:val="28"/>
+        </w:rPr>
+        <w:t>their</w:t>
+      </w:r>
+      <w:r>
+        <w:rPr>
+          <w:sz w:val="28"/>
+          <w:szCs w:val="28"/>
+        </w:rPr>
+        <w:t xml:space="preserve"> own</w:t>
+      </w:r>
+      <w:r>
+        <w:rPr>
+          <w:sz w:val="28"/>
+          <w:szCs w:val="28"/>
         </w:rPr>
         <w:t xml:space="preserve"> </w:t>
       </w:r>
       <w:r>
         <w:rPr>
-          <w:sz w:val="32"/>
-          <w:szCs w:val="32"/>
-        </w:rPr>
-        <w:t>dividing into each section of the SCP subject file and the subject image into a div making it easy to read by keeping all sections in the same place across all HTML pages.</w:t>
-      </w:r>
-    </w:p>
-    <w:p>
-      <w:pPr>
-        <w:rPr>
-          <w:sz w:val="32"/>
-          <w:szCs w:val="32"/>
-        </w:rPr>
-      </w:pPr>
+          <w:sz w:val="28"/>
+          <w:szCs w:val="28"/>
+        </w:rPr>
+        <w:t>grid column</w:t>
+      </w:r>
+      <w:r>
+        <w:rPr>
+          <w:sz w:val="28"/>
+          <w:szCs w:val="28"/>
+        </w:rPr>
+        <w:t xml:space="preserve"> making it easy to read by keeping all sections in </w:t>
+      </w:r>
+      <w:r>
+        <w:rPr>
+          <w:sz w:val="28"/>
+          <w:szCs w:val="28"/>
+        </w:rPr>
+        <w:t xml:space="preserve">mostly </w:t>
+      </w:r>
+      <w:r>
+        <w:rPr>
+          <w:sz w:val="28"/>
+          <w:szCs w:val="28"/>
+        </w:rPr>
+        <w:t>the same place across all HTML pages</w:t>
+      </w:r>
+      <w:r>
+        <w:rPr>
+          <w:sz w:val="28"/>
+          <w:szCs w:val="28"/>
+        </w:rPr>
+        <w:t>, the text wraps around the subject image when the pages minimum width is 768 pixels wide</w:t>
+      </w:r>
+      <w:r>
+        <w:rPr>
+          <w:sz w:val="28"/>
+          <w:szCs w:val="28"/>
+        </w:rPr>
+        <w:t>.</w:t>
+      </w:r>
+    </w:p>
+    <w:p>
+      <w:pPr>
+        <w:rPr>
+          <w:sz w:val="28"/>
+          <w:szCs w:val="28"/>
+        </w:rPr>
+      </w:pPr>
+      <w:r>
+        <w:rPr>
+          <w:sz w:val="28"/>
+          <w:szCs w:val="28"/>
+        </w:rPr>
+        <w:t>The reddish brown and black colour theme really works for the site giving it a creepy and interesting vibe.</w:t>
+      </w:r>
+    </w:p>
+    <w:p>
+      <w:pPr>
+        <w:pStyle w:val="Heading1"/>
+      </w:pPr>
+      <w:bookmarkStart w:id="3" w:name="_Toc68393824"/>
+      <w:r>
+        <w:t>Responsiveness</w:t>
+      </w:r>
+      <w:bookmarkEnd w:id="3"/>
+    </w:p>
+    <w:p>
+      <w:pPr>
+        <w:rPr>
+          <w:sz w:val="28"/>
+          <w:szCs w:val="28"/>
+        </w:rPr>
+      </w:pPr>
+      <w:r>
+        <w:rPr>
+          <w:sz w:val="28"/>
+          <w:szCs w:val="28"/>
+        </w:rPr>
+        <w:t xml:space="preserve">By using </w:t>
+      </w:r>
+      <w:r>
+        <w:rPr>
+          <w:sz w:val="28"/>
+          <w:szCs w:val="28"/>
+        </w:rPr>
+        <w:t xml:space="preserve">the </w:t>
+      </w:r>
+      <w:r>
+        <w:rPr>
+          <w:sz w:val="28"/>
+          <w:szCs w:val="28"/>
+        </w:rPr>
+        <w:t>B</w:t>
+      </w:r>
+      <w:r>
+        <w:rPr>
+          <w:sz w:val="28"/>
+          <w:szCs w:val="28"/>
+        </w:rPr>
+        <w:t>ootstrap</w:t>
+      </w:r>
+      <w:r>
+        <w:rPr>
+          <w:sz w:val="28"/>
+          <w:szCs w:val="28"/>
+        </w:rPr>
+        <w:t xml:space="preserve"> CSS</w:t>
+      </w:r>
+      <w:r>
+        <w:rPr>
+          <w:sz w:val="28"/>
+          <w:szCs w:val="28"/>
+        </w:rPr>
+        <w:t xml:space="preserve"> </w:t>
+      </w:r>
+      <w:r>
+        <w:rPr>
+          <w:sz w:val="28"/>
+          <w:szCs w:val="28"/>
+        </w:rPr>
+        <w:t xml:space="preserve">framework </w:t>
+      </w:r>
+      <w:r>
+        <w:rPr>
+          <w:sz w:val="28"/>
+          <w:szCs w:val="28"/>
+        </w:rPr>
+        <w:t>all</w:t>
+      </w:r>
+      <w:r>
+        <w:rPr>
+          <w:sz w:val="28"/>
+          <w:szCs w:val="28"/>
+        </w:rPr>
+        <w:t xml:space="preserve"> my pages are responsive on both mobile and desktop screens</w:t>
+      </w:r>
+      <w:r>
+        <w:rPr>
+          <w:sz w:val="28"/>
+          <w:szCs w:val="28"/>
+        </w:rPr>
+        <w:t xml:space="preserve">, </w:t>
+      </w:r>
+      <w:r>
+        <w:rPr>
+          <w:sz w:val="28"/>
+          <w:szCs w:val="28"/>
+        </w:rPr>
+        <w:t>bootstraps Navbar automatically shows a hamburger button when the screen size hits a certain value</w:t>
+      </w:r>
+      <w:r>
+        <w:rPr>
+          <w:sz w:val="28"/>
+          <w:szCs w:val="28"/>
+        </w:rPr>
+        <w:t xml:space="preserve"> and my content inside bootstraps grid system also scales</w:t>
+      </w:r>
+      <w:r>
+        <w:rPr>
+          <w:sz w:val="28"/>
+          <w:szCs w:val="28"/>
+        </w:rPr>
+        <w:t>.</w:t>
+      </w:r>
+    </w:p>
+    <w:p>
+      <w:pPr>
+        <w:pStyle w:val="Heading2"/>
+        <w:rPr>
+          <w:sz w:val="28"/>
+          <w:szCs w:val="28"/>
+        </w:rPr>
+      </w:pPr>
+      <w:bookmarkStart w:id="4" w:name="_Toc68393825"/>
+      <w:r>
+        <w:rPr>
+          <w:sz w:val="28"/>
+          <w:szCs w:val="28"/>
+        </w:rPr>
+        <w:lastRenderedPageBreak/>
+        <w:t>Browser testing</w:t>
+      </w:r>
+      <w:bookmarkEnd w:id="4"/>
+    </w:p>
+    <w:p>
+      <w:pPr>
+        <w:rPr>
+          <w:sz w:val="28"/>
+          <w:szCs w:val="28"/>
+        </w:rPr>
+      </w:pPr>
+      <w:r>
+        <w:rPr>
+          <w:sz w:val="28"/>
+          <w:szCs w:val="28"/>
+        </w:rPr>
+        <w:t>I have tested my site on both the Google Chrome and Microsoft Edge web browsers</w:t>
+      </w:r>
+      <w:r>
+        <w:rPr>
+          <w:sz w:val="28"/>
+          <w:szCs w:val="28"/>
+        </w:rPr>
+        <w:t>.</w:t>
+      </w:r>
+    </w:p>
+    <w:p>
+      <w:pPr>
+        <w:rPr>
+          <w:sz w:val="28"/>
+          <w:szCs w:val="28"/>
+        </w:rPr>
+      </w:pPr>
+      <w:r>
+        <w:rPr>
+          <w:sz w:val="28"/>
+          <w:szCs w:val="28"/>
+        </w:rPr>
+        <w:t xml:space="preserve">Google </w:t>
+      </w:r>
+      <w:r>
+        <w:rPr>
+          <w:sz w:val="28"/>
+          <w:szCs w:val="28"/>
+        </w:rPr>
+        <w:t>Chrome</w:t>
+      </w:r>
+      <w:r>
+        <w:rPr>
+          <w:sz w:val="28"/>
+          <w:szCs w:val="28"/>
+        </w:rPr>
+        <w:t>:</w:t>
+      </w:r>
+    </w:p>
+    <w:p>
+      <w:pPr>
+        <w:rPr>
+          <w:sz w:val="28"/>
+          <w:szCs w:val="28"/>
+        </w:rPr>
+      </w:pPr>
+      <w:r>
+        <w:rPr>
+          <w:noProof/>
+          <w:sz w:val="28"/>
+          <w:szCs w:val="28"/>
+        </w:rPr>
+        <w:drawing>
+          <wp:inline distT="0" distB="0" distL="0" distR="0" wp14:anchorId="0EFFA8E0" wp14:editId="5A829D5C">
+            <wp:extent cx="5731510" cy="3223895"/>
+            <wp:effectExtent l="57150" t="19050" r="59690" b="90805"/>
+            <wp:docPr id="10" name="Picture 10" descr="A picture containing text, screenshot, indoor, computer&#10;&#10;Description automatically generated"/>
+            <wp:cNvGraphicFramePr>
+              <a:graphicFrameLocks xmlns:a="http://schemas.openxmlformats.org/drawingml/2006/main" noChangeAspect="1"/>
+            </wp:cNvGraphicFramePr>
+            <a:graphic xmlns:a="http://schemas.openxmlformats.org/drawingml/2006/main">
+              <a:graphicData uri="http://schemas.openxmlformats.org/drawingml/2006/picture">
+                <pic:pic xmlns:pic="http://schemas.openxmlformats.org/drawingml/2006/picture">
+                  <pic:nvPicPr>
+                    <pic:cNvPr id="10" name="Picture 10" descr="A picture containing text, screenshot, indoor, computer&#10;&#10;Description automatically generated"/>
+                    <pic:cNvPicPr/>
+                  </pic:nvPicPr>
+                  <pic:blipFill>
+                    <a:blip r:embed="rId8" cstate="print">
+                      <a:extLst>
+                        <a:ext uri="{28A0092B-C50C-407E-A947-70E740481C1C}">
+                          <a14:useLocalDpi xmlns:a14="http://schemas.microsoft.com/office/drawing/2010/main" val="0"/>
+                        </a:ext>
+                      </a:extLst>
+                    </a:blip>
+                    <a:stretch>
+                      <a:fillRect/>
+                    </a:stretch>
+                  </pic:blipFill>
+                  <pic:spPr>
+                    <a:xfrm>
+                      <a:off x="0" y="0"/>
+                      <a:ext cx="5731510" cy="3223895"/>
+                    </a:xfrm>
+                    <a:prstGeom prst="rect">
+                      <a:avLst/>
+                    </a:prstGeom>
+                    <a:effectLst>
+                      <a:outerShdw blurRad="50800" dist="38100" dir="5400000" algn="t" rotWithShape="0">
+                        <a:prstClr val="black">
+                          <a:alpha val="40000"/>
+                        </a:prstClr>
+                      </a:outerShdw>
+                    </a:effectLst>
+                  </pic:spPr>
+                </pic:pic>
+              </a:graphicData>
+            </a:graphic>
+          </wp:inline>
+        </w:drawing>
+      </w:r>
+    </w:p>
+    <w:p>
+      <w:pPr>
+        <w:rPr>
+          <w:sz w:val="28"/>
+          <w:szCs w:val="28"/>
+        </w:rPr>
+      </w:pPr>
+      <w:r>
+        <w:rPr>
+          <w:sz w:val="28"/>
+          <w:szCs w:val="28"/>
+        </w:rPr>
+        <w:t xml:space="preserve">Microsoft </w:t>
+      </w:r>
+      <w:r>
+        <w:rPr>
+          <w:sz w:val="28"/>
+          <w:szCs w:val="28"/>
+        </w:rPr>
+        <w:t>Edge</w:t>
+      </w:r>
+      <w:r>
+        <w:rPr>
+          <w:sz w:val="28"/>
+          <w:szCs w:val="28"/>
+        </w:rPr>
+        <w:t>:</w:t>
+      </w:r>
+    </w:p>
+    <w:p>
+      <w:pPr>
+        <w:rPr>
+          <w:sz w:val="28"/>
+          <w:szCs w:val="28"/>
+        </w:rPr>
+      </w:pPr>
+      <w:r>
+        <w:rPr>
+          <w:noProof/>
+          <w:sz w:val="28"/>
+          <w:szCs w:val="28"/>
+        </w:rPr>
+        <w:drawing>
+          <wp:inline distT="0" distB="0" distL="0" distR="0" wp14:anchorId="175CD6A2" wp14:editId="51A593C8">
+            <wp:extent cx="5731510" cy="3223895"/>
+            <wp:effectExtent l="57150" t="19050" r="59690" b="90805"/>
+            <wp:docPr id="9" name="Picture 9" descr="Graphical user interface&#10;&#10;Description automatically generated"/>
+            <wp:cNvGraphicFramePr>
+              <a:graphicFrameLocks xmlns:a="http://schemas.openxmlformats.org/drawingml/2006/main" noChangeAspect="1"/>
+            </wp:cNvGraphicFramePr>
+            <a:graphic xmlns:a="http://schemas.openxmlformats.org/drawingml/2006/main">
+              <a:graphicData uri="http://schemas.openxmlformats.org/drawingml/2006/picture">
+                <pic:pic xmlns:pic="http://schemas.openxmlformats.org/drawingml/2006/picture">
+                  <pic:nvPicPr>
+                    <pic:cNvPr id="9" name="Picture 9" descr="Graphical user interface&#10;&#10;Description automatically generated"/>
+                    <pic:cNvPicPr/>
+                  </pic:nvPicPr>
+                  <pic:blipFill>
+                    <a:blip r:embed="rId9" cstate="print">
+                      <a:extLst>
+                        <a:ext uri="{28A0092B-C50C-407E-A947-70E740481C1C}">
+                          <a14:useLocalDpi xmlns:a14="http://schemas.microsoft.com/office/drawing/2010/main" val="0"/>
+                        </a:ext>
+                      </a:extLst>
+                    </a:blip>
+                    <a:stretch>
+                      <a:fillRect/>
+                    </a:stretch>
+                  </pic:blipFill>
+                  <pic:spPr>
+                    <a:xfrm>
+                      <a:off x="0" y="0"/>
+                      <a:ext cx="5731510" cy="3223895"/>
+                    </a:xfrm>
+                    <a:prstGeom prst="rect">
+                      <a:avLst/>
+                    </a:prstGeom>
+                    <a:effectLst>
+                      <a:outerShdw blurRad="50800" dist="38100" dir="5400000" algn="t" rotWithShape="0">
+                        <a:prstClr val="black">
+                          <a:alpha val="40000"/>
+                        </a:prstClr>
+                      </a:outerShdw>
+                    </a:effectLst>
+                  </pic:spPr>
+                </pic:pic>
+              </a:graphicData>
+            </a:graphic>
+          </wp:inline>
+        </w:drawing>
+      </w:r>
+    </w:p>
+    <w:p/>
+    <w:p>
+      <w:pPr>
+        <w:pStyle w:val="Heading2"/>
+        <w:rPr>
+          <w:sz w:val="28"/>
+          <w:szCs w:val="28"/>
+        </w:rPr>
+      </w:pPr>
+      <w:bookmarkStart w:id="5" w:name="_Toc68393826"/>
+      <w:r>
+        <w:rPr>
+          <w:sz w:val="28"/>
+          <w:szCs w:val="28"/>
+        </w:rPr>
+        <w:lastRenderedPageBreak/>
+        <w:t>Screen size testing</w:t>
+      </w:r>
+      <w:bookmarkEnd w:id="5"/>
+    </w:p>
+    <w:p>
+      <w:pPr>
+        <w:rPr>
+          <w:sz w:val="28"/>
+          <w:szCs w:val="28"/>
+        </w:rPr>
+      </w:pPr>
+      <w:r>
+        <w:rPr>
+          <w:sz w:val="28"/>
+          <w:szCs w:val="28"/>
+        </w:rPr>
+        <w:t xml:space="preserve">I have tested my website </w:t>
+      </w:r>
+      <w:r>
+        <w:rPr>
+          <w:sz w:val="28"/>
+          <w:szCs w:val="28"/>
+        </w:rPr>
+        <w:t xml:space="preserve">on </w:t>
+      </w:r>
+      <w:r>
+        <w:rPr>
+          <w:sz w:val="28"/>
+          <w:szCs w:val="28"/>
+        </w:rPr>
+        <w:t>different screen sizes such as</w:t>
+      </w:r>
+      <w:r>
+        <w:rPr>
+          <w:sz w:val="28"/>
+          <w:szCs w:val="28"/>
+        </w:rPr>
+        <w:t xml:space="preserve"> Desktop (1920x1080), iPhone X and</w:t>
+      </w:r>
+      <w:r>
+        <w:rPr>
+          <w:sz w:val="28"/>
+          <w:szCs w:val="28"/>
+        </w:rPr>
+        <w:t xml:space="preserve"> </w:t>
+      </w:r>
+      <w:r>
+        <w:rPr>
+          <w:sz w:val="28"/>
+          <w:szCs w:val="28"/>
+        </w:rPr>
+        <w:t>an</w:t>
+      </w:r>
+      <w:r>
+        <w:rPr>
+          <w:sz w:val="28"/>
+          <w:szCs w:val="28"/>
+        </w:rPr>
+        <w:t xml:space="preserve"> iPad Pro</w:t>
+      </w:r>
+      <w:r>
+        <w:rPr>
+          <w:sz w:val="28"/>
+          <w:szCs w:val="28"/>
+        </w:rPr>
+        <w:t>.</w:t>
+      </w:r>
+    </w:p>
+    <w:p>
+      <w:pPr>
+        <w:rPr>
+          <w:sz w:val="28"/>
+          <w:szCs w:val="28"/>
+        </w:rPr>
+      </w:pPr>
+      <w:r>
+        <w:rPr>
+          <w:sz w:val="28"/>
+          <w:szCs w:val="28"/>
+        </w:rPr>
+        <w:t>Desktop:</w:t>
+      </w:r>
+    </w:p>
+    <w:p>
+      <w:pPr>
+        <w:rPr>
+          <w:sz w:val="28"/>
+          <w:szCs w:val="28"/>
+        </w:rPr>
+      </w:pPr>
+      <w:r>
+        <w:rPr>
+          <w:noProof/>
+          <w:sz w:val="28"/>
+          <w:szCs w:val="28"/>
+        </w:rPr>
+        <w:drawing>
+          <wp:inline distT="0" distB="0" distL="0" distR="0" wp14:anchorId="613119F8" wp14:editId="00C852AA">
+            <wp:extent cx="5731510" cy="3223895"/>
+            <wp:effectExtent l="57150" t="19050" r="59690" b="90805"/>
+            <wp:docPr id="11" name="Picture 11" descr="A screen shot of a computer&#10;&#10;Description automatically generated with low confidence"/>
+            <wp:cNvGraphicFramePr>
+              <a:graphicFrameLocks xmlns:a="http://schemas.openxmlformats.org/drawingml/2006/main" noChangeAspect="1"/>
+            </wp:cNvGraphicFramePr>
+            <a:graphic xmlns:a="http://schemas.openxmlformats.org/drawingml/2006/main">
+              <a:graphicData uri="http://schemas.openxmlformats.org/drawingml/2006/picture">
+                <pic:pic xmlns:pic="http://schemas.openxmlformats.org/drawingml/2006/picture">
+                  <pic:nvPicPr>
+                    <pic:cNvPr id="11" name="Picture 11" descr="A screen shot of a computer&#10;&#10;Description automatically generated with low confidence"/>
+                    <pic:cNvPicPr/>
+                  </pic:nvPicPr>
+                  <pic:blipFill>
+                    <a:blip r:embed="rId10" cstate="print">
+                      <a:extLst>
+                        <a:ext uri="{28A0092B-C50C-407E-A947-70E740481C1C}">
+                          <a14:useLocalDpi xmlns:a14="http://schemas.microsoft.com/office/drawing/2010/main" val="0"/>
+                        </a:ext>
+                      </a:extLst>
+                    </a:blip>
+                    <a:stretch>
+                      <a:fillRect/>
+                    </a:stretch>
+                  </pic:blipFill>
+                  <pic:spPr>
+                    <a:xfrm>
+                      <a:off x="0" y="0"/>
+                      <a:ext cx="5731510" cy="3223895"/>
+                    </a:xfrm>
+                    <a:prstGeom prst="rect">
+                      <a:avLst/>
+                    </a:prstGeom>
+                    <a:effectLst>
+                      <a:outerShdw blurRad="50800" dist="38100" dir="5400000" algn="t" rotWithShape="0">
+                        <a:prstClr val="black">
+                          <a:alpha val="40000"/>
+                        </a:prstClr>
+                      </a:outerShdw>
+                    </a:effectLst>
+                  </pic:spPr>
+                </pic:pic>
+              </a:graphicData>
+            </a:graphic>
+          </wp:inline>
+        </w:drawing>
+      </w:r>
+    </w:p>
+    <w:p>
+      <w:pPr>
+        <w:rPr>
+          <w:sz w:val="28"/>
+          <w:szCs w:val="28"/>
+        </w:rPr>
+      </w:pPr>
+      <w:r>
+        <w:rPr>
+          <w:sz w:val="28"/>
+          <w:szCs w:val="28"/>
+        </w:rPr>
+        <w:t>iPhone X:</w:t>
+      </w:r>
+    </w:p>
+    <w:p>
+      <w:pPr>
+        <w:rPr>
+          <w:sz w:val="28"/>
+          <w:szCs w:val="28"/>
+        </w:rPr>
+      </w:pPr>
+      <w:r>
+        <w:rPr>
+          <w:noProof/>
+          <w:sz w:val="28"/>
+          <w:szCs w:val="28"/>
+        </w:rPr>
+        <w:drawing>
+          <wp:inline distT="0" distB="0" distL="0" distR="0" wp14:anchorId="6C18D854" wp14:editId="453EA556">
+            <wp:extent cx="5731368" cy="3223895"/>
+            <wp:effectExtent l="57150" t="19050" r="60325" b="90805"/>
+            <wp:docPr id="12" name="Picture 12"/>
+            <wp:cNvGraphicFramePr>
+              <a:graphicFrameLocks xmlns:a="http://schemas.openxmlformats.org/drawingml/2006/main" noChangeAspect="1"/>
+            </wp:cNvGraphicFramePr>
+            <a:graphic xmlns:a="http://schemas.openxmlformats.org/drawingml/2006/main">
+              <a:graphicData uri="http://schemas.openxmlformats.org/drawingml/2006/picture">
+                <pic:pic xmlns:pic="http://schemas.openxmlformats.org/drawingml/2006/picture">
+                  <pic:nvPicPr>
+                    <pic:cNvPr id="12" name="Picture 12"/>
+                    <pic:cNvPicPr/>
+                  </pic:nvPicPr>
+                  <pic:blipFill>
+                    <a:blip r:embed="rId11" cstate="print">
+                      <a:extLst>
+                        <a:ext uri="{28A0092B-C50C-407E-A947-70E740481C1C}">
+                          <a14:useLocalDpi xmlns:a14="http://schemas.microsoft.com/office/drawing/2010/main" val="0"/>
+                        </a:ext>
+                      </a:extLst>
+                    </a:blip>
+                    <a:stretch>
+                      <a:fillRect/>
+                    </a:stretch>
+                  </pic:blipFill>
+                  <pic:spPr>
+                    <a:xfrm>
+                      <a:off x="0" y="0"/>
+                      <a:ext cx="5731368" cy="3223895"/>
+                    </a:xfrm>
+                    <a:prstGeom prst="rect">
+                      <a:avLst/>
+                    </a:prstGeom>
+                    <a:effectLst>
+                      <a:outerShdw blurRad="50800" dist="38100" dir="5400000" algn="t" rotWithShape="0">
+                        <a:prstClr val="black">
+                          <a:alpha val="40000"/>
+                        </a:prstClr>
+                      </a:outerShdw>
+                    </a:effectLst>
+                  </pic:spPr>
+                </pic:pic>
+              </a:graphicData>
+            </a:graphic>
+          </wp:inline>
+        </w:drawing>
+      </w:r>
+    </w:p>
+    <w:p>
+      <w:pPr>
+        <w:rPr>
+          <w:sz w:val="28"/>
+          <w:szCs w:val="28"/>
+        </w:rPr>
+      </w:pPr>
+    </w:p>
+    <w:p>
+      <w:pPr>
+        <w:rPr>
+          <w:sz w:val="28"/>
+          <w:szCs w:val="28"/>
+        </w:rPr>
+      </w:pPr>
+    </w:p>
+    <w:p>
+      <w:pPr>
+        <w:rPr>
+          <w:sz w:val="28"/>
+          <w:szCs w:val="28"/>
+        </w:rPr>
+      </w:pPr>
+      <w:r>
+        <w:rPr>
+          <w:sz w:val="28"/>
+          <w:szCs w:val="28"/>
+        </w:rPr>
+        <w:t>iPad Pro:</w:t>
+      </w:r>
+    </w:p>
+    <w:p>
+      <w:pPr>
+        <w:rPr>
+          <w:sz w:val="28"/>
+          <w:szCs w:val="28"/>
+        </w:rPr>
+      </w:pPr>
+      <w:r>
+        <w:rPr>
+          <w:noProof/>
+          <w:sz w:val="28"/>
+          <w:szCs w:val="28"/>
+        </w:rPr>
+        <w:drawing>
+          <wp:inline distT="0" distB="0" distL="0" distR="0" wp14:anchorId="7FDA33ED" wp14:editId="1210D382">
+            <wp:extent cx="5731510" cy="3223895"/>
+            <wp:effectExtent l="57150" t="19050" r="59690" b="90805"/>
+            <wp:docPr id="13" name="Picture 13" descr="A screenshot of a computer&#10;&#10;Description automatically generated with medium confidence"/>
+            <wp:cNvGraphicFramePr>
+              <a:graphicFrameLocks xmlns:a="http://schemas.openxmlformats.org/drawingml/2006/main" noChangeAspect="1"/>
+            </wp:cNvGraphicFramePr>
+            <a:graphic xmlns:a="http://schemas.openxmlformats.org/drawingml/2006/main">
+              <a:graphicData uri="http://schemas.openxmlformats.org/drawingml/2006/picture">
+                <pic:pic xmlns:pic="http://schemas.openxmlformats.org/drawingml/2006/picture">
+                  <pic:nvPicPr>
+                    <pic:cNvPr id="13" name="Picture 13" descr="A screenshot of a computer&#10;&#10;Description automatically generated with medium confidence"/>
+                    <pic:cNvPicPr/>
+                  </pic:nvPicPr>
+                  <pic:blipFill>
+                    <a:blip r:embed="rId12" cstate="print">
+                      <a:extLst>
+                        <a:ext uri="{28A0092B-C50C-407E-A947-70E740481C1C}">
+                          <a14:useLocalDpi xmlns:a14="http://schemas.microsoft.com/office/drawing/2010/main" val="0"/>
+                        </a:ext>
+                      </a:extLst>
+                    </a:blip>
+                    <a:stretch>
+                      <a:fillRect/>
+                    </a:stretch>
+                  </pic:blipFill>
+                  <pic:spPr>
+                    <a:xfrm>
+                      <a:off x="0" y="0"/>
+                      <a:ext cx="5731510" cy="3223895"/>
+                    </a:xfrm>
+                    <a:prstGeom prst="rect">
+                      <a:avLst/>
+                    </a:prstGeom>
+                    <a:effectLst>
+                      <a:outerShdw blurRad="50800" dist="38100" dir="5400000" algn="t" rotWithShape="0">
+                        <a:prstClr val="black">
+                          <a:alpha val="40000"/>
+                        </a:prstClr>
+                      </a:outerShdw>
+                    </a:effectLst>
+                  </pic:spPr>
+                </pic:pic>
+              </a:graphicData>
+            </a:graphic>
+          </wp:inline>
+        </w:drawing>
+      </w:r>
+    </w:p>
+    <w:p>
+      <w:pPr>
+        <w:pStyle w:val="Heading1"/>
+      </w:pPr>
+    </w:p>
+    <w:p>
+      <w:pPr>
+        <w:pStyle w:val="Heading1"/>
+      </w:pPr>
+    </w:p>
+    <w:p>
+      <w:pPr>
+        <w:pStyle w:val="Heading1"/>
+      </w:pPr>
+    </w:p>
+    <w:p>
+      <w:pPr>
+        <w:pStyle w:val="Heading1"/>
+      </w:pPr>
+    </w:p>
+    <w:p>
+      <w:pPr>
+        <w:pStyle w:val="Heading1"/>
+      </w:pPr>
+    </w:p>
+    <w:p>
+      <w:pPr>
+        <w:pStyle w:val="Heading1"/>
+      </w:pPr>
+    </w:p>
+    <w:p>
+      <w:pPr>
+        <w:pStyle w:val="Heading1"/>
+      </w:pPr>
+    </w:p>
+    <w:p>
+      <w:pPr>
+        <w:pStyle w:val="Heading1"/>
+      </w:pPr>
+    </w:p>
+    <w:p>
+      <w:pPr>
+        <w:pStyle w:val="Heading1"/>
+      </w:pPr>
+    </w:p>
+    <w:p>
+      <w:pPr>
+        <w:pStyle w:val="Heading1"/>
+      </w:pPr>
+    </w:p>
+    <w:p/>
+    <w:p/>
+    <w:p>
+      <w:pPr>
+        <w:pStyle w:val="Heading1"/>
+      </w:pPr>
+      <w:bookmarkStart w:id="6" w:name="_Toc68393827"/>
+      <w:r>
+        <w:lastRenderedPageBreak/>
+        <w:t>Validation</w:t>
+      </w:r>
+      <w:bookmarkEnd w:id="6"/>
+    </w:p>
+    <w:p>
+      <w:pPr>
+        <w:rPr>
+          <w:sz w:val="28"/>
+          <w:szCs w:val="28"/>
+        </w:rPr>
+      </w:pPr>
+      <w:r>
+        <w:rPr>
+          <w:sz w:val="28"/>
+          <w:szCs w:val="28"/>
+        </w:rPr>
+        <w:t>I have performed both HTML and CSS code validation on my site to ensure it adheres to current HTML 5 and CSS standards</w:t>
+      </w:r>
+      <w:r>
+        <w:rPr>
+          <w:sz w:val="28"/>
+          <w:szCs w:val="28"/>
+        </w:rPr>
+        <w:t>.</w:t>
+      </w:r>
+    </w:p>
+    <w:p/>
+    <w:p>
+      <w:pPr>
+        <w:pStyle w:val="Heading2"/>
+        <w:rPr>
+          <w:sz w:val="28"/>
+          <w:szCs w:val="28"/>
+        </w:rPr>
+      </w:pPr>
+      <w:bookmarkStart w:id="7" w:name="_Toc68393828"/>
+      <w:r>
+        <w:rPr>
+          <w:sz w:val="28"/>
+          <w:szCs w:val="28"/>
+        </w:rPr>
+        <w:t>HTML Validation</w:t>
+      </w:r>
+      <w:bookmarkEnd w:id="7"/>
+    </w:p>
+    <w:p>
+      <w:pPr>
+        <w:rPr>
+          <w:sz w:val="28"/>
+          <w:szCs w:val="28"/>
+        </w:rPr>
+      </w:pPr>
+      <w:r>
+        <w:rPr>
+          <w:sz w:val="28"/>
+          <w:szCs w:val="28"/>
+        </w:rPr>
+        <w:t>index.html:</w:t>
+      </w:r>
+    </w:p>
+    <w:p>
+      <w:pPr>
+        <w:rPr>
+          <w:sz w:val="28"/>
+          <w:szCs w:val="28"/>
+        </w:rPr>
+      </w:pPr>
+      <w:r>
+        <w:rPr>
+          <w:noProof/>
+          <w:sz w:val="28"/>
+          <w:szCs w:val="28"/>
+        </w:rPr>
+        <w:drawing>
+          <wp:inline distT="0" distB="0" distL="0" distR="0" wp14:anchorId="77B6E585" wp14:editId="71D83895">
+            <wp:extent cx="5731510" cy="3223895"/>
+            <wp:effectExtent l="57150" t="19050" r="59690" b="90805"/>
+            <wp:docPr id="1" name="Picture 1" descr="Graphical user interface, text, application, email&#10;&#10;Description automatically generated"/>
+            <wp:cNvGraphicFramePr>
+              <a:graphicFrameLocks xmlns:a="http://schemas.openxmlformats.org/drawingml/2006/main" noChangeAspect="1"/>
+            </wp:cNvGraphicFramePr>
+            <a:graphic xmlns:a="http://schemas.openxmlformats.org/drawingml/2006/main">
+              <a:graphicData uri="http://schemas.openxmlformats.org/drawingml/2006/picture">
+                <pic:pic xmlns:pic="http://schemas.openxmlformats.org/drawingml/2006/picture">
+                  <pic:nvPicPr>
+                    <pic:cNvPr id="1" name="Picture 1" descr="Graphical user interface, text, application, email&#10;&#10;Description automatically generated"/>
+                    <pic:cNvPicPr/>
+                  </pic:nvPicPr>
+                  <pic:blipFill>
+                    <a:blip r:embed="rId13" cstate="print">
+                      <a:extLst>
+                        <a:ext uri="{28A0092B-C50C-407E-A947-70E740481C1C}">
+                          <a14:useLocalDpi xmlns:a14="http://schemas.microsoft.com/office/drawing/2010/main" val="0"/>
+                        </a:ext>
+                      </a:extLst>
+                    </a:blip>
+                    <a:stretch>
+                      <a:fillRect/>
+                    </a:stretch>
+                  </pic:blipFill>
+                  <pic:spPr>
+                    <a:xfrm>
+                      <a:off x="0" y="0"/>
+                      <a:ext cx="5731510" cy="3223895"/>
+                    </a:xfrm>
+                    <a:prstGeom prst="rect">
+                      <a:avLst/>
+                    </a:prstGeom>
+                    <a:effectLst>
+                      <a:outerShdw blurRad="50800" dist="38100" dir="5400000" algn="t" rotWithShape="0">
+                        <a:prstClr val="black">
+                          <a:alpha val="40000"/>
+                        </a:prstClr>
+                      </a:outerShdw>
+                    </a:effectLst>
+                  </pic:spPr>
+                </pic:pic>
+              </a:graphicData>
+            </a:graphic>
+          </wp:inline>
+        </w:drawing>
+      </w:r>
+    </w:p>
+    <w:p>
+      <w:pPr>
+        <w:rPr>
+          <w:sz w:val="28"/>
+          <w:szCs w:val="28"/>
+        </w:rPr>
+      </w:pPr>
+      <w:r>
+        <w:rPr>
+          <w:sz w:val="28"/>
+          <w:szCs w:val="28"/>
+        </w:rPr>
+        <w:t>scp_catalogue.html:</w:t>
+      </w:r>
+    </w:p>
+    <w:p>
+      <w:pPr>
+        <w:rPr>
+          <w:sz w:val="28"/>
+          <w:szCs w:val="28"/>
+        </w:rPr>
+      </w:pPr>
+      <w:r>
+        <w:rPr>
+          <w:noProof/>
+          <w:sz w:val="28"/>
+          <w:szCs w:val="28"/>
+        </w:rPr>
+        <w:drawing>
+          <wp:inline distT="0" distB="0" distL="0" distR="0" wp14:anchorId="28D71E88" wp14:editId="0C84B6D3">
+            <wp:extent cx="5731510" cy="3223895"/>
+            <wp:effectExtent l="57150" t="19050" r="59690" b="90805"/>
+            <wp:docPr id="2" name="Picture 2" descr="Graphical user interface, text, application, email&#10;&#10;Description automatically generated"/>
+            <wp:cNvGraphicFramePr>
+              <a:graphicFrameLocks xmlns:a="http://schemas.openxmlformats.org/drawingml/2006/main" noChangeAspect="1"/>
+            </wp:cNvGraphicFramePr>
+            <a:graphic xmlns:a="http://schemas.openxmlformats.org/drawingml/2006/main">
+              <a:graphicData uri="http://schemas.openxmlformats.org/drawingml/2006/picture">
+                <pic:pic xmlns:pic="http://schemas.openxmlformats.org/drawingml/2006/picture">
+                  <pic:nvPicPr>
+                    <pic:cNvPr id="2" name="Picture 2" descr="Graphical user interface, text, application, email&#10;&#10;Description automatically generated"/>
+                    <pic:cNvPicPr/>
+                  </pic:nvPicPr>
+                  <pic:blipFill>
+                    <a:blip r:embed="rId14" cstate="print">
+                      <a:extLst>
+                        <a:ext uri="{28A0092B-C50C-407E-A947-70E740481C1C}">
+                          <a14:useLocalDpi xmlns:a14="http://schemas.microsoft.com/office/drawing/2010/main" val="0"/>
+                        </a:ext>
+                      </a:extLst>
+                    </a:blip>
+                    <a:stretch>
+                      <a:fillRect/>
+                    </a:stretch>
+                  </pic:blipFill>
+                  <pic:spPr>
+                    <a:xfrm>
+                      <a:off x="0" y="0"/>
+                      <a:ext cx="5731510" cy="3223895"/>
+                    </a:xfrm>
+                    <a:prstGeom prst="rect">
+                      <a:avLst/>
+                    </a:prstGeom>
+                    <a:effectLst>
+                      <a:outerShdw blurRad="50800" dist="38100" dir="5400000" algn="t" rotWithShape="0">
+                        <a:prstClr val="black">
+                          <a:alpha val="40000"/>
+                        </a:prstClr>
+                      </a:outerShdw>
+                    </a:effectLst>
+                  </pic:spPr>
+                </pic:pic>
+              </a:graphicData>
+            </a:graphic>
+          </wp:inline>
+        </w:drawing>
+      </w:r>
+    </w:p>
+    <w:p>
+      <w:pPr>
+        <w:rPr>
+          <w:sz w:val="28"/>
+          <w:szCs w:val="28"/>
+        </w:rPr>
+      </w:pPr>
+      <w:r>
+        <w:rPr>
+          <w:sz w:val="28"/>
+          <w:szCs w:val="28"/>
+        </w:rPr>
+        <w:lastRenderedPageBreak/>
+        <w:t>scp_002.html:</w:t>
+      </w:r>
+    </w:p>
+    <w:p>
+      <w:pPr>
+        <w:rPr>
+          <w:sz w:val="28"/>
+          <w:szCs w:val="28"/>
+        </w:rPr>
+      </w:pPr>
+      <w:r>
+        <w:rPr>
+          <w:noProof/>
+          <w:sz w:val="28"/>
+          <w:szCs w:val="28"/>
+        </w:rPr>
+        <w:drawing>
+          <wp:inline distT="0" distB="0" distL="0" distR="0" wp14:anchorId="4F8FCFD3" wp14:editId="64BC2CF3">
+            <wp:extent cx="5731510" cy="3223895"/>
+            <wp:effectExtent l="57150" t="19050" r="59690" b="90805"/>
+            <wp:docPr id="3" name="Picture 3" descr="Graphical user interface, text, application, email&#10;&#10;Description automatically generated"/>
+            <wp:cNvGraphicFramePr>
+              <a:graphicFrameLocks xmlns:a="http://schemas.openxmlformats.org/drawingml/2006/main" noChangeAspect="1"/>
+            </wp:cNvGraphicFramePr>
+            <a:graphic xmlns:a="http://schemas.openxmlformats.org/drawingml/2006/main">
+              <a:graphicData uri="http://schemas.openxmlformats.org/drawingml/2006/picture">
+                <pic:pic xmlns:pic="http://schemas.openxmlformats.org/drawingml/2006/picture">
+                  <pic:nvPicPr>
+                    <pic:cNvPr id="3" name="Picture 3" descr="Graphical user interface, text, application, email&#10;&#10;Description automatically generated"/>
+                    <pic:cNvPicPr/>
+                  </pic:nvPicPr>
+                  <pic:blipFill>
+                    <a:blip r:embed="rId15" cstate="print">
+                      <a:extLst>
+                        <a:ext uri="{28A0092B-C50C-407E-A947-70E740481C1C}">
+                          <a14:useLocalDpi xmlns:a14="http://schemas.microsoft.com/office/drawing/2010/main" val="0"/>
+                        </a:ext>
+                      </a:extLst>
+                    </a:blip>
+                    <a:stretch>
+                      <a:fillRect/>
+                    </a:stretch>
+                  </pic:blipFill>
+                  <pic:spPr>
+                    <a:xfrm>
+                      <a:off x="0" y="0"/>
+                      <a:ext cx="5731510" cy="3223895"/>
+                    </a:xfrm>
+                    <a:prstGeom prst="rect">
+                      <a:avLst/>
+                    </a:prstGeom>
+                    <a:effectLst>
+                      <a:outerShdw blurRad="50800" dist="38100" dir="5400000" algn="t" rotWithShape="0">
+                        <a:prstClr val="black">
+                          <a:alpha val="40000"/>
+                        </a:prstClr>
+                      </a:outerShdw>
+                    </a:effectLst>
+                  </pic:spPr>
+                </pic:pic>
+              </a:graphicData>
+            </a:graphic>
+          </wp:inline>
+        </w:drawing>
+      </w:r>
+    </w:p>
+    <w:p>
+      <w:pPr>
+        <w:rPr>
+          <w:sz w:val="28"/>
+          <w:szCs w:val="28"/>
+        </w:rPr>
+      </w:pPr>
+      <w:r>
+        <w:rPr>
+          <w:sz w:val="28"/>
+          <w:szCs w:val="28"/>
+        </w:rPr>
+        <w:t>scp_00</w:t>
+      </w:r>
+      <w:r>
+        <w:rPr>
+          <w:sz w:val="28"/>
+          <w:szCs w:val="28"/>
+        </w:rPr>
+        <w:t>3</w:t>
+      </w:r>
+      <w:r>
+        <w:rPr>
+          <w:sz w:val="28"/>
+          <w:szCs w:val="28"/>
+        </w:rPr>
+        <w:t>.html</w:t>
+      </w:r>
+      <w:r>
+        <w:rPr>
+          <w:sz w:val="28"/>
+          <w:szCs w:val="28"/>
+        </w:rPr>
+        <w:t>:</w:t>
+      </w:r>
+    </w:p>
+    <w:p>
+      <w:pPr>
+        <w:rPr>
+          <w:sz w:val="28"/>
+          <w:szCs w:val="28"/>
+        </w:rPr>
+      </w:pPr>
+      <w:r>
+        <w:rPr>
+          <w:noProof/>
+          <w:sz w:val="28"/>
+          <w:szCs w:val="28"/>
+        </w:rPr>
+        <w:drawing>
+          <wp:inline distT="0" distB="0" distL="0" distR="0" wp14:anchorId="2887825D" wp14:editId="21249E2F">
+            <wp:extent cx="5731510" cy="3223895"/>
+            <wp:effectExtent l="57150" t="19050" r="59690" b="90805"/>
+            <wp:docPr id="4" name="Picture 4" descr="Graphical user interface, text, application, email&#10;&#10;Description automatically generated"/>
+            <wp:cNvGraphicFramePr>
+              <a:graphicFrameLocks xmlns:a="http://schemas.openxmlformats.org/drawingml/2006/main" noChangeAspect="1"/>
+            </wp:cNvGraphicFramePr>
+            <a:graphic xmlns:a="http://schemas.openxmlformats.org/drawingml/2006/main">
+              <a:graphicData uri="http://schemas.openxmlformats.org/drawingml/2006/picture">
+                <pic:pic xmlns:pic="http://schemas.openxmlformats.org/drawingml/2006/picture">
+                  <pic:nvPicPr>
+                    <pic:cNvPr id="4" name="Picture 4" descr="Graphical user interface, text, application, email&#10;&#10;Description automatically generated"/>
+                    <pic:cNvPicPr/>
+                  </pic:nvPicPr>
+                  <pic:blipFill>
+                    <a:blip r:embed="rId16" cstate="print">
+                      <a:extLst>
+                        <a:ext uri="{28A0092B-C50C-407E-A947-70E740481C1C}">
+                          <a14:useLocalDpi xmlns:a14="http://schemas.microsoft.com/office/drawing/2010/main" val="0"/>
+                        </a:ext>
+                      </a:extLst>
+                    </a:blip>
+                    <a:stretch>
+                      <a:fillRect/>
+                    </a:stretch>
+                  </pic:blipFill>
+                  <pic:spPr>
+                    <a:xfrm>
+                      <a:off x="0" y="0"/>
+                      <a:ext cx="5731510" cy="3223895"/>
+                    </a:xfrm>
+                    <a:prstGeom prst="rect">
+                      <a:avLst/>
+                    </a:prstGeom>
+                    <a:effectLst>
+                      <a:outerShdw blurRad="50800" dist="38100" dir="5400000" algn="t" rotWithShape="0">
+                        <a:prstClr val="black">
+                          <a:alpha val="40000"/>
+                        </a:prstClr>
+                      </a:outerShdw>
+                    </a:effectLst>
+                  </pic:spPr>
+                </pic:pic>
+              </a:graphicData>
+            </a:graphic>
+          </wp:inline>
+        </w:drawing>
+      </w:r>
+    </w:p>
+    <w:p>
+      <w:pPr>
+        <w:rPr>
+          <w:sz w:val="28"/>
+          <w:szCs w:val="28"/>
+        </w:rPr>
+      </w:pPr>
+    </w:p>
+    <w:p>
+      <w:pPr>
+        <w:rPr>
+          <w:sz w:val="28"/>
+          <w:szCs w:val="28"/>
+        </w:rPr>
+      </w:pPr>
+    </w:p>
+    <w:p>
+      <w:pPr>
+        <w:rPr>
+          <w:sz w:val="28"/>
+          <w:szCs w:val="28"/>
+        </w:rPr>
+      </w:pPr>
+    </w:p>
+    <w:p>
+      <w:pPr>
+        <w:rPr>
+          <w:sz w:val="28"/>
+          <w:szCs w:val="28"/>
+        </w:rPr>
+      </w:pPr>
+    </w:p>
+    <w:p>
+      <w:pPr>
+        <w:rPr>
+          <w:sz w:val="28"/>
+          <w:szCs w:val="28"/>
+        </w:rPr>
+      </w:pPr>
+      <w:r>
+        <w:rPr>
+          <w:sz w:val="28"/>
+          <w:szCs w:val="28"/>
+        </w:rPr>
+        <w:lastRenderedPageBreak/>
+        <w:t>scp_00</w:t>
+      </w:r>
+      <w:r>
+        <w:rPr>
+          <w:sz w:val="28"/>
+          <w:szCs w:val="28"/>
+        </w:rPr>
+        <w:t>4</w:t>
+      </w:r>
+      <w:r>
+        <w:rPr>
+          <w:sz w:val="28"/>
+          <w:szCs w:val="28"/>
+        </w:rPr>
+        <w:t>.html:</w:t>
+      </w:r>
+    </w:p>
+    <w:p>
+      <w:pPr>
+        <w:rPr>
+          <w:sz w:val="28"/>
+          <w:szCs w:val="28"/>
+        </w:rPr>
+      </w:pPr>
+      <w:r>
+        <w:rPr>
+          <w:noProof/>
+          <w:sz w:val="28"/>
+          <w:szCs w:val="28"/>
+        </w:rPr>
+        <w:drawing>
+          <wp:inline distT="0" distB="0" distL="0" distR="0" wp14:anchorId="3AE0CD06" wp14:editId="1F5CC39E">
+            <wp:extent cx="5731510" cy="3223895"/>
+            <wp:effectExtent l="57150" t="19050" r="59690" b="90805"/>
+            <wp:docPr id="5" name="Picture 5" descr="Graphical user interface, text, application, email&#10;&#10;Description automatically generated"/>
+            <wp:cNvGraphicFramePr>
+              <a:graphicFrameLocks xmlns:a="http://schemas.openxmlformats.org/drawingml/2006/main" noChangeAspect="1"/>
+            </wp:cNvGraphicFramePr>
+            <a:graphic xmlns:a="http://schemas.openxmlformats.org/drawingml/2006/main">
+              <a:graphicData uri="http://schemas.openxmlformats.org/drawingml/2006/picture">
+                <pic:pic xmlns:pic="http://schemas.openxmlformats.org/drawingml/2006/picture">
+                  <pic:nvPicPr>
+                    <pic:cNvPr id="5" name="Picture 5" descr="Graphical user interface, text, application, email&#10;&#10;Description automatically generated"/>
+                    <pic:cNvPicPr/>
+                  </pic:nvPicPr>
+                  <pic:blipFill>
+                    <a:blip r:embed="rId17" cstate="print">
+                      <a:extLst>
+                        <a:ext uri="{28A0092B-C50C-407E-A947-70E740481C1C}">
+                          <a14:useLocalDpi xmlns:a14="http://schemas.microsoft.com/office/drawing/2010/main" val="0"/>
+                        </a:ext>
+                      </a:extLst>
+                    </a:blip>
+                    <a:stretch>
+                      <a:fillRect/>
+                    </a:stretch>
+                  </pic:blipFill>
+                  <pic:spPr>
+                    <a:xfrm>
+                      <a:off x="0" y="0"/>
+                      <a:ext cx="5731510" cy="3223895"/>
+                    </a:xfrm>
+                    <a:prstGeom prst="rect">
+                      <a:avLst/>
+                    </a:prstGeom>
+                    <a:effectLst>
+                      <a:outerShdw blurRad="50800" dist="38100" dir="5400000" algn="t" rotWithShape="0">
+                        <a:prstClr val="black">
+                          <a:alpha val="40000"/>
+                        </a:prstClr>
+                      </a:outerShdw>
+                    </a:effectLst>
+                  </pic:spPr>
+                </pic:pic>
+              </a:graphicData>
+            </a:graphic>
+          </wp:inline>
+        </w:drawing>
+      </w:r>
+    </w:p>
+    <w:p>
+      <w:pPr>
+        <w:rPr>
+          <w:sz w:val="28"/>
+          <w:szCs w:val="28"/>
+        </w:rPr>
+      </w:pPr>
+      <w:r>
+        <w:rPr>
+          <w:sz w:val="28"/>
+          <w:szCs w:val="28"/>
+        </w:rPr>
+        <w:t>scp_00</w:t>
+      </w:r>
+      <w:r>
+        <w:rPr>
+          <w:sz w:val="28"/>
+          <w:szCs w:val="28"/>
+        </w:rPr>
+        <w:t>5</w:t>
+      </w:r>
+      <w:r>
+        <w:rPr>
+          <w:sz w:val="28"/>
+          <w:szCs w:val="28"/>
+        </w:rPr>
+        <w:t>.html:</w:t>
+      </w:r>
+    </w:p>
+    <w:p>
+      <w:pPr>
+        <w:rPr>
+          <w:sz w:val="28"/>
+          <w:szCs w:val="28"/>
+        </w:rPr>
+      </w:pPr>
+      <w:r>
+        <w:rPr>
+          <w:noProof/>
+          <w:sz w:val="28"/>
+          <w:szCs w:val="28"/>
+        </w:rPr>
+        <w:drawing>
+          <wp:inline distT="0" distB="0" distL="0" distR="0" wp14:anchorId="3A6012B7" wp14:editId="5896A8E5">
+            <wp:extent cx="5731510" cy="3223895"/>
+            <wp:effectExtent l="57150" t="19050" r="59690" b="90805"/>
+            <wp:docPr id="6" name="Picture 6" descr="Graphical user interface, text, application, email&#10;&#10;Description automatically generated"/>
+            <wp:cNvGraphicFramePr>
+              <a:graphicFrameLocks xmlns:a="http://schemas.openxmlformats.org/drawingml/2006/main" noChangeAspect="1"/>
+            </wp:cNvGraphicFramePr>
+            <a:graphic xmlns:a="http://schemas.openxmlformats.org/drawingml/2006/main">
+              <a:graphicData uri="http://schemas.openxmlformats.org/drawingml/2006/picture">
+                <pic:pic xmlns:pic="http://schemas.openxmlformats.org/drawingml/2006/picture">
+                  <pic:nvPicPr>
+                    <pic:cNvPr id="6" name="Picture 6" descr="Graphical user interface, text, application, email&#10;&#10;Description automatically generated"/>
+                    <pic:cNvPicPr/>
+                  </pic:nvPicPr>
+                  <pic:blipFill>
+                    <a:blip r:embed="rId18" cstate="print">
+                      <a:extLst>
+                        <a:ext uri="{28A0092B-C50C-407E-A947-70E740481C1C}">
+                          <a14:useLocalDpi xmlns:a14="http://schemas.microsoft.com/office/drawing/2010/main" val="0"/>
+                        </a:ext>
+                      </a:extLst>
+                    </a:blip>
+                    <a:stretch>
+                      <a:fillRect/>
+                    </a:stretch>
+                  </pic:blipFill>
+                  <pic:spPr>
+                    <a:xfrm>
+                      <a:off x="0" y="0"/>
+                      <a:ext cx="5731510" cy="3223895"/>
+                    </a:xfrm>
+                    <a:prstGeom prst="rect">
+                      <a:avLst/>
+                    </a:prstGeom>
+                    <a:effectLst>
+                      <a:outerShdw blurRad="50800" dist="38100" dir="5400000" algn="t" rotWithShape="0">
+                        <a:prstClr val="black">
+                          <a:alpha val="40000"/>
+                        </a:prstClr>
+                      </a:outerShdw>
+                    </a:effectLst>
+                  </pic:spPr>
+                </pic:pic>
+              </a:graphicData>
+            </a:graphic>
+          </wp:inline>
+        </w:drawing>
+      </w:r>
+    </w:p>
+    <w:p>
+      <w:pPr>
+        <w:rPr>
+          <w:sz w:val="28"/>
+          <w:szCs w:val="28"/>
+        </w:rPr>
+      </w:pPr>
+    </w:p>
+    <w:p>
+      <w:pPr>
+        <w:rPr>
+          <w:sz w:val="28"/>
+          <w:szCs w:val="28"/>
+        </w:rPr>
+      </w:pPr>
+    </w:p>
+    <w:p>
+      <w:pPr>
+        <w:rPr>
+          <w:sz w:val="28"/>
+          <w:szCs w:val="28"/>
+        </w:rPr>
+      </w:pPr>
+    </w:p>
+    <w:p>
+      <w:pPr>
+        <w:rPr>
+          <w:sz w:val="28"/>
+          <w:szCs w:val="28"/>
+        </w:rPr>
+      </w:pPr>
+    </w:p>
+    <w:p>
+      <w:pPr>
+        <w:rPr>
+          <w:sz w:val="28"/>
+          <w:szCs w:val="28"/>
+        </w:rPr>
+      </w:pPr>
+      <w:r>
+        <w:rPr>
+          <w:sz w:val="28"/>
+          <w:szCs w:val="28"/>
+        </w:rPr>
+        <w:lastRenderedPageBreak/>
+        <w:t>scp_00</w:t>
+      </w:r>
+      <w:r>
+        <w:rPr>
+          <w:sz w:val="28"/>
+          <w:szCs w:val="28"/>
+        </w:rPr>
+        <w:t>6</w:t>
+      </w:r>
+      <w:r>
+        <w:rPr>
+          <w:sz w:val="28"/>
+          <w:szCs w:val="28"/>
+        </w:rPr>
+        <w:t>.html:</w:t>
+      </w:r>
+    </w:p>
+    <w:p>
+      <w:pPr>
+        <w:rPr>
+          <w:sz w:val="28"/>
+          <w:szCs w:val="28"/>
+        </w:rPr>
+      </w:pPr>
+      <w:r>
+        <w:rPr>
+          <w:noProof/>
+          <w:sz w:val="28"/>
+          <w:szCs w:val="28"/>
+        </w:rPr>
+        <w:drawing>
+          <wp:inline distT="0" distB="0" distL="0" distR="0" wp14:anchorId="48242540" wp14:editId="32D75736">
+            <wp:extent cx="5731510" cy="3223895"/>
+            <wp:effectExtent l="57150" t="19050" r="59690" b="90805"/>
+            <wp:docPr id="7" name="Picture 7" descr="Graphical user interface, text, application, email&#10;&#10;Description automatically generated"/>
+            <wp:cNvGraphicFramePr>
+              <a:graphicFrameLocks xmlns:a="http://schemas.openxmlformats.org/drawingml/2006/main" noChangeAspect="1"/>
+            </wp:cNvGraphicFramePr>
+            <a:graphic xmlns:a="http://schemas.openxmlformats.org/drawingml/2006/main">
+              <a:graphicData uri="http://schemas.openxmlformats.org/drawingml/2006/picture">
+                <pic:pic xmlns:pic="http://schemas.openxmlformats.org/drawingml/2006/picture">
+                  <pic:nvPicPr>
+                    <pic:cNvPr id="7" name="Picture 7" descr="Graphical user interface, text, application, email&#10;&#10;Description automatically generated"/>
+                    <pic:cNvPicPr/>
+                  </pic:nvPicPr>
+                  <pic:blipFill>
+                    <a:blip r:embed="rId19" cstate="print">
+                      <a:extLst>
+                        <a:ext uri="{28A0092B-C50C-407E-A947-70E740481C1C}">
+                          <a14:useLocalDpi xmlns:a14="http://schemas.microsoft.com/office/drawing/2010/main" val="0"/>
+                        </a:ext>
+                      </a:extLst>
+                    </a:blip>
+                    <a:stretch>
+                      <a:fillRect/>
+                    </a:stretch>
+                  </pic:blipFill>
+                  <pic:spPr>
+                    <a:xfrm>
+                      <a:off x="0" y="0"/>
+                      <a:ext cx="5731510" cy="3223895"/>
+                    </a:xfrm>
+                    <a:prstGeom prst="rect">
+                      <a:avLst/>
+                    </a:prstGeom>
+                    <a:effectLst>
+                      <a:outerShdw blurRad="50800" dist="38100" dir="5400000" algn="t" rotWithShape="0">
+                        <a:prstClr val="black">
+                          <a:alpha val="40000"/>
+                        </a:prstClr>
+                      </a:outerShdw>
+                    </a:effectLst>
+                  </pic:spPr>
+                </pic:pic>
+              </a:graphicData>
+            </a:graphic>
+          </wp:inline>
+        </w:drawing>
+      </w:r>
+    </w:p>
+    <w:p>
+      <w:pPr>
+        <w:pStyle w:val="Heading2"/>
+        <w:rPr>
+          <w:sz w:val="28"/>
+          <w:szCs w:val="28"/>
+        </w:rPr>
+      </w:pPr>
+      <w:bookmarkStart w:id="8" w:name="_Toc68393829"/>
+      <w:r>
+        <w:rPr>
+          <w:sz w:val="28"/>
+          <w:szCs w:val="28"/>
+        </w:rPr>
+        <w:t>CSS validation</w:t>
+      </w:r>
+      <w:bookmarkEnd w:id="8"/>
+    </w:p>
+    <w:p>
+      <w:pPr>
+        <w:rPr>
+          <w:sz w:val="28"/>
+          <w:szCs w:val="28"/>
+        </w:rPr>
+      </w:pPr>
+      <w:r>
+        <w:rPr>
+          <w:sz w:val="28"/>
+          <w:szCs w:val="28"/>
+        </w:rPr>
+        <w:t xml:space="preserve">When validating my CSS code </w:t>
+      </w:r>
+      <w:r>
+        <w:rPr>
+          <w:sz w:val="28"/>
+          <w:szCs w:val="28"/>
+        </w:rPr>
+        <w:t>(using CSS 2.1) I got a bunch of errors, I changed the validation to CSS 3</w:t>
+      </w:r>
+      <w:r>
+        <w:rPr>
+          <w:sz w:val="28"/>
+          <w:szCs w:val="28"/>
+        </w:rPr>
+        <w:t xml:space="preserve"> and got less error</w:t>
+      </w:r>
+      <w:r>
+        <w:rPr>
+          <w:sz w:val="28"/>
+          <w:szCs w:val="28"/>
+        </w:rPr>
+        <w:t>s. I searched online and found that these errors can be ignored as the validator is out of date and so my CSS is indeed valid.</w:t>
+      </w:r>
+    </w:p>
+    <w:p>
+      <w:pPr>
+        <w:rPr>
+          <w:sz w:val="28"/>
+          <w:szCs w:val="28"/>
+        </w:rPr>
+      </w:pPr>
+      <w:r>
+        <w:rPr>
+          <w:sz w:val="28"/>
+          <w:szCs w:val="28"/>
+        </w:rPr>
+        <w:t>m</w:t>
+      </w:r>
+      <w:r>
+        <w:rPr>
+          <w:sz w:val="28"/>
+          <w:szCs w:val="28"/>
+        </w:rPr>
+        <w:t>ain.css:</w:t>
+      </w:r>
+    </w:p>
+    <w:p>
+      <w:pPr>
+        <w:rPr>
+          <w:sz w:val="28"/>
+          <w:szCs w:val="28"/>
+        </w:rPr>
+      </w:pPr>
+      <w:r>
+        <w:rPr>
+          <w:noProof/>
+          <w:sz w:val="28"/>
+          <w:szCs w:val="28"/>
+        </w:rPr>
+        <w:drawing>
+          <wp:inline distT="0" distB="0" distL="0" distR="0" wp14:anchorId="3377607F" wp14:editId="157330B4">
+            <wp:extent cx="5917997" cy="3328792"/>
+            <wp:effectExtent l="57150" t="19050" r="64135" b="100330"/>
+            <wp:docPr id="8" name="Picture 8" descr="A screenshot of a computer&#10;&#10;Description automatically generated with medium confidence"/>
+            <wp:cNvGraphicFramePr>
+              <a:graphicFrameLocks xmlns:a="http://schemas.openxmlformats.org/drawingml/2006/main" noChangeAspect="1"/>
+            </wp:cNvGraphicFramePr>
+            <a:graphic xmlns:a="http://schemas.openxmlformats.org/drawingml/2006/main">
+              <a:graphicData uri="http://schemas.openxmlformats.org/drawingml/2006/picture">
+                <pic:pic xmlns:pic="http://schemas.openxmlformats.org/drawingml/2006/picture">
+                  <pic:nvPicPr>
+                    <pic:cNvPr id="8" name="Picture 8" descr="A screenshot of a computer&#10;&#10;Description automatically generated with medium confidence"/>
+                    <pic:cNvPicPr/>
+                  </pic:nvPicPr>
+                  <pic:blipFill>
+                    <a:blip r:embed="rId20" cstate="print">
+                      <a:extLst>
+                        <a:ext uri="{28A0092B-C50C-407E-A947-70E740481C1C}">
+                          <a14:useLocalDpi xmlns:a14="http://schemas.microsoft.com/office/drawing/2010/main" val="0"/>
+                        </a:ext>
+                      </a:extLst>
+                    </a:blip>
+                    <a:stretch>
+                      <a:fillRect/>
+                    </a:stretch>
+                  </pic:blipFill>
+                  <pic:spPr>
+                    <a:xfrm>
+                      <a:off x="0" y="0"/>
+                      <a:ext cx="5994791" cy="3371987"/>
+                    </a:xfrm>
+                    <a:prstGeom prst="rect">
+                      <a:avLst/>
+                    </a:prstGeom>
+                    <a:effectLst>
+                      <a:outerShdw blurRad="50800" dist="38100" dir="5400000" algn="t" rotWithShape="0">
+                        <a:prstClr val="black">
+                          <a:alpha val="40000"/>
+                        </a:prstClr>
+                      </a:outerShdw>
+                    </a:effectLst>
+                  </pic:spPr>
+                </pic:pic>
+              </a:graphicData>
+            </a:graphic>
+          </wp:inline>
+        </w:drawing>
+      </w:r>
     </w:p>
     <w:sectPr>
-      <w:footerReference w:type="default" r:id="rId6"/>
+      <w:footerReference w:type="default" r:id="rId21"/>
       <w:pgSz w:w="11906" w:h="16838"/>
       <w:pgMar w:top="1440" w:right="1440" w:bottom="1440" w:left="1440" w:header="708" w:footer="708" w:gutter="0"/>
       <w:cols w:space="708"/>
@@ -709,10 +3762,53 @@
       <w:szCs w:val="32"/>
     </w:rPr>
   </w:style>
+  <w:style w:type="paragraph" w:styleId="Heading2">
+    <w:name w:val="heading 2"/>
+    <w:basedOn w:val="Normal"/>
+    <w:next w:val="Normal"/>
+    <w:link w:val="Heading2Char"/>
+    <w:uiPriority w:val="9"/>
+    <w:unhideWhenUsed/>
+    <w:qFormat/>
+    <w:rsid w:val="00950AC7"/>
+    <w:pPr>
+      <w:keepNext/>
+      <w:keepLines/>
+      <w:spacing w:before="40" w:after="0"/>
+      <w:outlineLvl w:val="1"/>
+    </w:pPr>
+    <w:rPr>
+      <w:rFonts w:asciiTheme="majorHAnsi" w:eastAsiaTheme="majorEastAsia" w:hAnsiTheme="majorHAnsi" w:cstheme="majorBidi"/>
+      <w:color w:val="2F5496" w:themeColor="accent1" w:themeShade="BF"/>
+      <w:sz w:val="26"/>
+      <w:szCs w:val="26"/>
+    </w:rPr>
+  </w:style>
+  <w:style w:type="paragraph" w:styleId="Heading3">
+    <w:name w:val="heading 3"/>
+    <w:basedOn w:val="Normal"/>
+    <w:next w:val="Normal"/>
+    <w:link w:val="Heading3Char"/>
+    <w:uiPriority w:val="9"/>
+    <w:unhideWhenUsed/>
+    <w:qFormat/>
+    <w:rsid w:val="00E9437C"/>
+    <w:pPr>
+      <w:keepNext/>
+      <w:keepLines/>
+      <w:spacing w:before="40" w:after="0"/>
+      <w:outlineLvl w:val="2"/>
+    </w:pPr>
+    <w:rPr>
+      <w:rFonts w:asciiTheme="majorHAnsi" w:eastAsiaTheme="majorEastAsia" w:hAnsiTheme="majorHAnsi" w:cstheme="majorBidi"/>
+      <w:color w:val="1F3763" w:themeColor="accent1" w:themeShade="7F"/>
+      <w:sz w:val="24"/>
+      <w:szCs w:val="24"/>
+    </w:rPr>
+  </w:style>
   <w:style w:type="character" w:default="1" w:styleId="DefaultParagraphFont">
     <w:name w:val="Default Paragraph Font"/>
     <w:uiPriority w:val="1"/>
-    <w:semiHidden/>
     <w:unhideWhenUsed/>
   </w:style>
   <w:style w:type="table" w:default="1" w:styleId="TableNormal">
@@ -792,6 +3888,95 @@
       <w:sz w:val="32"/>
       <w:szCs w:val="32"/>
     </w:rPr>
+  </w:style>
+  <w:style w:type="character" w:customStyle="1" w:styleId="Heading2Char">
+    <w:name w:val="Heading 2 Char"/>
+    <w:basedOn w:val="DefaultParagraphFont"/>
+    <w:link w:val="Heading2"/>
+    <w:uiPriority w:val="9"/>
+    <w:rsid w:val="00950AC7"/>
+    <w:rPr>
+      <w:rFonts w:asciiTheme="majorHAnsi" w:eastAsiaTheme="majorEastAsia" w:hAnsiTheme="majorHAnsi" w:cstheme="majorBidi"/>
+      <w:color w:val="2F5496" w:themeColor="accent1" w:themeShade="BF"/>
+      <w:sz w:val="26"/>
+      <w:szCs w:val="26"/>
+    </w:rPr>
+  </w:style>
+  <w:style w:type="character" w:styleId="Hyperlink">
+    <w:name w:val="Hyperlink"/>
+    <w:basedOn w:val="DefaultParagraphFont"/>
+    <w:uiPriority w:val="99"/>
+    <w:unhideWhenUsed/>
+    <w:rsid w:val="000B02CB"/>
+    <w:rPr>
+      <w:color w:val="0563C1" w:themeColor="hyperlink"/>
+      <w:u w:val="single"/>
+    </w:rPr>
+  </w:style>
+  <w:style w:type="character" w:styleId="UnresolvedMention">
+    <w:name w:val="Unresolved Mention"/>
+    <w:basedOn w:val="DefaultParagraphFont"/>
+    <w:uiPriority w:val="99"/>
+    <w:semiHidden/>
+    <w:unhideWhenUsed/>
+    <w:rsid w:val="000B02CB"/>
+    <w:rPr>
+      <w:color w:val="605E5C"/>
+      <w:shd w:val="clear" w:color="auto" w:fill="E1DFDD"/>
+    </w:rPr>
+  </w:style>
+  <w:style w:type="paragraph" w:styleId="TOCHeading">
+    <w:name w:val="TOC Heading"/>
+    <w:basedOn w:val="Heading1"/>
+    <w:next w:val="Normal"/>
+    <w:uiPriority w:val="39"/>
+    <w:unhideWhenUsed/>
+    <w:qFormat/>
+    <w:rsid w:val="00194671"/>
+    <w:pPr>
+      <w:outlineLvl w:val="9"/>
+    </w:pPr>
+    <w:rPr>
+      <w:lang w:val="en-US"/>
+    </w:rPr>
+  </w:style>
+  <w:style w:type="paragraph" w:styleId="TOC1">
+    <w:name w:val="toc 1"/>
+    <w:basedOn w:val="Normal"/>
+    <w:next w:val="Normal"/>
+    <w:autoRedefine/>
+    <w:uiPriority w:val="39"/>
+    <w:unhideWhenUsed/>
+    <w:rsid w:val="00194671"/>
+    <w:pPr>
+      <w:spacing w:after="100"/>
+    </w:pPr>
+  </w:style>
+  <w:style w:type="character" w:customStyle="1" w:styleId="Heading3Char">
+    <w:name w:val="Heading 3 Char"/>
+    <w:basedOn w:val="DefaultParagraphFont"/>
+    <w:link w:val="Heading3"/>
+    <w:uiPriority w:val="9"/>
+    <w:rsid w:val="00E9437C"/>
+    <w:rPr>
+      <w:rFonts w:asciiTheme="majorHAnsi" w:eastAsiaTheme="majorEastAsia" w:hAnsiTheme="majorHAnsi" w:cstheme="majorBidi"/>
+      <w:color w:val="1F3763" w:themeColor="accent1" w:themeShade="7F"/>
+      <w:sz w:val="24"/>
+      <w:szCs w:val="24"/>
+    </w:rPr>
+  </w:style>
+  <w:style w:type="paragraph" w:styleId="TOC2">
+    <w:name w:val="toc 2"/>
+    <w:basedOn w:val="Normal"/>
+    <w:next w:val="Normal"/>
+    <w:autoRedefine/>
+    <w:uiPriority w:val="39"/>
+    <w:unhideWhenUsed/>
+    <w:rsid w:val="00E9437C"/>
+    <w:pPr>
+      <w:spacing w:after="100"/>
+      <w:ind w:left="220"/>
+    </w:pPr>
   </w:style>
 </w:styles>
 </file>

</xml_diff>

<commit_message>
Tried fixing the issue where certain images did not load on pages when the website was being hosted live in cPanel by adding ./ to each img tag's src attribute.
</commit_message>
<xml_diff>
--- a/30036594_ZachColey_Assignment1_COMP.5210.docx
+++ b/30036594_ZachColey_Assignment1_COMP.5210.docx
@@ -1299,7 +1299,28 @@
           <w:sz w:val="28"/>
           <w:szCs w:val="28"/>
         </w:rPr>
-        <w:t xml:space="preserve">it’s not serious but </w:t>
+        <w:t>it is</w:t>
+      </w:r>
+      <w:r>
+        <w:rPr>
+          <w:sz w:val="28"/>
+          <w:szCs w:val="28"/>
+        </w:rPr>
+        <w:t xml:space="preserve"> not </w:t>
+      </w:r>
+      <w:r>
+        <w:rPr>
+          <w:sz w:val="28"/>
+          <w:szCs w:val="28"/>
+        </w:rPr>
+        <w:t>serious,</w:t>
+      </w:r>
+      <w:r>
+        <w:rPr>
+          <w:sz w:val="28"/>
+          <w:szCs w:val="28"/>
+        </w:rPr>
+        <w:t xml:space="preserve"> but </w:t>
       </w:r>
       <w:r>
         <w:rPr>
@@ -1318,6 +1339,42 @@
     </w:p>
     <w:p>
       <w:pPr>
+        <w:rPr>
+          <w:sz w:val="28"/>
+          <w:szCs w:val="28"/>
+        </w:rPr>
+      </w:pPr>
+      <w:r>
+        <w:rPr>
+          <w:sz w:val="28"/>
+          <w:szCs w:val="28"/>
+        </w:rPr>
+        <w:t>One issue I had when uploading my website to cPanel</w:t>
+      </w:r>
+      <w:r>
+        <w:rPr>
+          <w:sz w:val="28"/>
+          <w:szCs w:val="28"/>
+        </w:rPr>
+        <w:t xml:space="preserve"> was on pages scp_003.html</w:t>
+      </w:r>
+      <w:r>
+        <w:rPr>
+          <w:sz w:val="28"/>
+          <w:szCs w:val="28"/>
+        </w:rPr>
+        <w:t xml:space="preserve"> and scp_006.html the subject images do not load</w:t>
+      </w:r>
+      <w:r>
+        <w:rPr>
+          <w:sz w:val="28"/>
+          <w:szCs w:val="28"/>
+        </w:rPr>
+        <w:t>. I am not sure what is causing this issue but when running my website locally from my hard drive it works fine.</w:t>
+      </w:r>
+    </w:p>
+    <w:p>
+      <w:pPr>
         <w:pStyle w:val="Heading1"/>
       </w:pPr>
       <w:bookmarkStart w:id="2" w:name="_Toc68393823"/>
@@ -1681,6 +1738,7 @@
       </w:pPr>
       <w:bookmarkStart w:id="3" w:name="_Toc68393824"/>
       <w:r>
+        <w:lastRenderedPageBreak/>
         <w:t>Responsiveness</w:t>
       </w:r>
       <w:bookmarkEnd w:id="3"/>
@@ -1798,7 +1856,6 @@
           <w:sz w:val="28"/>
           <w:szCs w:val="28"/>
         </w:rPr>
-        <w:lastRenderedPageBreak/>
         <w:t>Browser testing</w:t>
       </w:r>
       <w:bookmarkEnd w:id="4"/>
@@ -1959,6 +2016,7 @@
           <w:sz w:val="28"/>
           <w:szCs w:val="28"/>
         </w:rPr>
+        <w:lastRenderedPageBreak/>
         <w:drawing>
           <wp:inline distT="0" distB="0" distL="0" distR="0" wp14:anchorId="175CD6A2" wp14:editId="51A593C8">
             <wp:extent cx="5731510" cy="3223895"/>
@@ -2024,7 +2082,6 @@
           <w:sz w:val="28"/>
           <w:szCs w:val="28"/>
         </w:rPr>
-        <w:lastRenderedPageBreak/>
         <w:t>Screen size testing</w:t>
       </w:r>
       <w:bookmarkEnd w:id="5"/>
@@ -2199,6 +2256,7 @@
           <w:sz w:val="28"/>
           <w:szCs w:val="28"/>
         </w:rPr>
+        <w:lastRenderedPageBreak/>
         <w:drawing>
           <wp:inline distT="0" distB="0" distL="0" distR="0" wp14:anchorId="6C18D854" wp14:editId="453EA556">
             <wp:extent cx="5731368" cy="3223895"/>
@@ -2401,80 +2459,80 @@
       </w:pPr>
       <w:bookmarkStart w:id="6" w:name="_Toc68393827"/>
       <w:r>
+        <w:t>Validation</w:t>
+      </w:r>
+      <w:bookmarkEnd w:id="6"/>
+    </w:p>
+    <w:p>
+      <w:pPr>
+        <w:rPr>
+          <w:sz w:val="28"/>
+          <w:szCs w:val="28"/>
+        </w:rPr>
+      </w:pPr>
+      <w:r>
+        <w:rPr>
+          <w:sz w:val="28"/>
+          <w:szCs w:val="28"/>
+        </w:rPr>
+        <w:t>I have performed both HTML and CSS code validation on my site to ensure it adheres to current HTML 5 and CSS standards</w:t>
+      </w:r>
+      <w:r>
+        <w:rPr>
+          <w:sz w:val="28"/>
+          <w:szCs w:val="28"/>
+        </w:rPr>
+        <w:t>.</w:t>
+      </w:r>
+    </w:p>
+    <w:p/>
+    <w:p>
+      <w:pPr>
+        <w:pStyle w:val="Heading2"/>
+        <w:rPr>
+          <w:sz w:val="28"/>
+          <w:szCs w:val="28"/>
+        </w:rPr>
+      </w:pPr>
+      <w:bookmarkStart w:id="7" w:name="_Toc68393828"/>
+      <w:r>
+        <w:rPr>
+          <w:sz w:val="28"/>
+          <w:szCs w:val="28"/>
+        </w:rPr>
+        <w:t>HTML Validation</w:t>
+      </w:r>
+      <w:bookmarkEnd w:id="7"/>
+    </w:p>
+    <w:p>
+      <w:pPr>
+        <w:rPr>
+          <w:sz w:val="28"/>
+          <w:szCs w:val="28"/>
+        </w:rPr>
+      </w:pPr>
+      <w:r>
+        <w:rPr>
+          <w:sz w:val="28"/>
+          <w:szCs w:val="28"/>
+        </w:rPr>
+        <w:t>index.html:</w:t>
+      </w:r>
+    </w:p>
+    <w:p>
+      <w:pPr>
+        <w:rPr>
+          <w:sz w:val="28"/>
+          <w:szCs w:val="28"/>
+        </w:rPr>
+      </w:pPr>
+      <w:r>
+        <w:rPr>
+          <w:noProof/>
+          <w:sz w:val="28"/>
+          <w:szCs w:val="28"/>
+        </w:rPr>
         <w:lastRenderedPageBreak/>
-        <w:t>Validation</w:t>
-      </w:r>
-      <w:bookmarkEnd w:id="6"/>
-    </w:p>
-    <w:p>
-      <w:pPr>
-        <w:rPr>
-          <w:sz w:val="28"/>
-          <w:szCs w:val="28"/>
-        </w:rPr>
-      </w:pPr>
-      <w:r>
-        <w:rPr>
-          <w:sz w:val="28"/>
-          <w:szCs w:val="28"/>
-        </w:rPr>
-        <w:t>I have performed both HTML and CSS code validation on my site to ensure it adheres to current HTML 5 and CSS standards</w:t>
-      </w:r>
-      <w:r>
-        <w:rPr>
-          <w:sz w:val="28"/>
-          <w:szCs w:val="28"/>
-        </w:rPr>
-        <w:t>.</w:t>
-      </w:r>
-    </w:p>
-    <w:p/>
-    <w:p>
-      <w:pPr>
-        <w:pStyle w:val="Heading2"/>
-        <w:rPr>
-          <w:sz w:val="28"/>
-          <w:szCs w:val="28"/>
-        </w:rPr>
-      </w:pPr>
-      <w:bookmarkStart w:id="7" w:name="_Toc68393828"/>
-      <w:r>
-        <w:rPr>
-          <w:sz w:val="28"/>
-          <w:szCs w:val="28"/>
-        </w:rPr>
-        <w:t>HTML Validation</w:t>
-      </w:r>
-      <w:bookmarkEnd w:id="7"/>
-    </w:p>
-    <w:p>
-      <w:pPr>
-        <w:rPr>
-          <w:sz w:val="28"/>
-          <w:szCs w:val="28"/>
-        </w:rPr>
-      </w:pPr>
-      <w:r>
-        <w:rPr>
-          <w:sz w:val="28"/>
-          <w:szCs w:val="28"/>
-        </w:rPr>
-        <w:t>index.html:</w:t>
-      </w:r>
-    </w:p>
-    <w:p>
-      <w:pPr>
-        <w:rPr>
-          <w:sz w:val="28"/>
-          <w:szCs w:val="28"/>
-        </w:rPr>
-      </w:pPr>
-      <w:r>
-        <w:rPr>
-          <w:noProof/>
-          <w:sz w:val="28"/>
-          <w:szCs w:val="28"/>
-        </w:rPr>
         <w:drawing>
           <wp:inline distT="0" distB="0" distL="0" distR="0" wp14:anchorId="77B6E585" wp14:editId="71D83895">
             <wp:extent cx="5731510" cy="3223895"/>
@@ -2615,23 +2673,23 @@
           <w:sz w:val="28"/>
           <w:szCs w:val="28"/>
         </w:rPr>
+        <w:t>scp_002.html:</w:t>
+      </w:r>
+    </w:p>
+    <w:p>
+      <w:pPr>
+        <w:rPr>
+          <w:sz w:val="28"/>
+          <w:szCs w:val="28"/>
+        </w:rPr>
+      </w:pPr>
+      <w:r>
+        <w:rPr>
+          <w:noProof/>
+          <w:sz w:val="28"/>
+          <w:szCs w:val="28"/>
+        </w:rPr>
         <w:lastRenderedPageBreak/>
-        <w:t>scp_002.html:</w:t>
-      </w:r>
-    </w:p>
-    <w:p>
-      <w:pPr>
-        <w:rPr>
-          <w:sz w:val="28"/>
-          <w:szCs w:val="28"/>
-        </w:rPr>
-      </w:pPr>
-      <w:r>
-        <w:rPr>
-          <w:noProof/>
-          <w:sz w:val="28"/>
-          <w:szCs w:val="28"/>
-        </w:rPr>
         <w:drawing>
           <wp:inline distT="0" distB="0" distL="0" distR="0" wp14:anchorId="4F8FCFD3" wp14:editId="64BC2CF3">
             <wp:extent cx="5731510" cy="3223895"/>
@@ -2825,37 +2883,37 @@
           <w:sz w:val="28"/>
           <w:szCs w:val="28"/>
         </w:rPr>
+        <w:t>scp_00</w:t>
+      </w:r>
+      <w:r>
+        <w:rPr>
+          <w:sz w:val="28"/>
+          <w:szCs w:val="28"/>
+        </w:rPr>
+        <w:t>4</w:t>
+      </w:r>
+      <w:r>
+        <w:rPr>
+          <w:sz w:val="28"/>
+          <w:szCs w:val="28"/>
+        </w:rPr>
+        <w:t>.html:</w:t>
+      </w:r>
+    </w:p>
+    <w:p>
+      <w:pPr>
+        <w:rPr>
+          <w:sz w:val="28"/>
+          <w:szCs w:val="28"/>
+        </w:rPr>
+      </w:pPr>
+      <w:r>
+        <w:rPr>
+          <w:noProof/>
+          <w:sz w:val="28"/>
+          <w:szCs w:val="28"/>
+        </w:rPr>
         <w:lastRenderedPageBreak/>
-        <w:t>scp_00</w:t>
-      </w:r>
-      <w:r>
-        <w:rPr>
-          <w:sz w:val="28"/>
-          <w:szCs w:val="28"/>
-        </w:rPr>
-        <w:t>4</w:t>
-      </w:r>
-      <w:r>
-        <w:rPr>
-          <w:sz w:val="28"/>
-          <w:szCs w:val="28"/>
-        </w:rPr>
-        <w:t>.html:</w:t>
-      </w:r>
-    </w:p>
-    <w:p>
-      <w:pPr>
-        <w:rPr>
-          <w:sz w:val="28"/>
-          <w:szCs w:val="28"/>
-        </w:rPr>
-      </w:pPr>
-      <w:r>
-        <w:rPr>
-          <w:noProof/>
-          <w:sz w:val="28"/>
-          <w:szCs w:val="28"/>
-        </w:rPr>
         <w:drawing>
           <wp:inline distT="0" distB="0" distL="0" distR="0" wp14:anchorId="3AE0CD06" wp14:editId="1F5CC39E">
             <wp:extent cx="5731510" cy="3223895"/>
@@ -3042,37 +3100,37 @@
           <w:sz w:val="28"/>
           <w:szCs w:val="28"/>
         </w:rPr>
+        <w:t>scp_00</w:t>
+      </w:r>
+      <w:r>
+        <w:rPr>
+          <w:sz w:val="28"/>
+          <w:szCs w:val="28"/>
+        </w:rPr>
+        <w:t>6</w:t>
+      </w:r>
+      <w:r>
+        <w:rPr>
+          <w:sz w:val="28"/>
+          <w:szCs w:val="28"/>
+        </w:rPr>
+        <w:t>.html:</w:t>
+      </w:r>
+    </w:p>
+    <w:p>
+      <w:pPr>
+        <w:rPr>
+          <w:sz w:val="28"/>
+          <w:szCs w:val="28"/>
+        </w:rPr>
+      </w:pPr>
+      <w:r>
+        <w:rPr>
+          <w:noProof/>
+          <w:sz w:val="28"/>
+          <w:szCs w:val="28"/>
+        </w:rPr>
         <w:lastRenderedPageBreak/>
-        <w:t>scp_00</w:t>
-      </w:r>
-      <w:r>
-        <w:rPr>
-          <w:sz w:val="28"/>
-          <w:szCs w:val="28"/>
-        </w:rPr>
-        <w:t>6</w:t>
-      </w:r>
-      <w:r>
-        <w:rPr>
-          <w:sz w:val="28"/>
-          <w:szCs w:val="28"/>
-        </w:rPr>
-        <w:t>.html:</w:t>
-      </w:r>
-    </w:p>
-    <w:p>
-      <w:pPr>
-        <w:rPr>
-          <w:sz w:val="28"/>
-          <w:szCs w:val="28"/>
-        </w:rPr>
-      </w:pPr>
-      <w:r>
-        <w:rPr>
-          <w:noProof/>
-          <w:sz w:val="28"/>
-          <w:szCs w:val="28"/>
-        </w:rPr>
         <w:drawing>
           <wp:inline distT="0" distB="0" distL="0" distR="0" wp14:anchorId="48242540" wp14:editId="32D75736">
             <wp:extent cx="5731510" cy="3223895"/>
@@ -3978,6 +4036,18 @@
       <w:ind w:left="220"/>
     </w:pPr>
   </w:style>
+  <w:style w:type="character" w:styleId="FollowedHyperlink">
+    <w:name w:val="FollowedHyperlink"/>
+    <w:basedOn w:val="DefaultParagraphFont"/>
+    <w:uiPriority w:val="99"/>
+    <w:semiHidden/>
+    <w:unhideWhenUsed/>
+    <w:rsid w:val="00CC15CC"/>
+    <w:rPr>
+      <w:color w:val="954F72" w:themeColor="followedHyperlink"/>
+      <w:u w:val="single"/>
+    </w:rPr>
+  </w:style>
 </w:styles>
 </file>
 

</xml_diff>